<commit_message>
Desenvolvimento do manual da segunda etapa do desenvolvimento do sistema web.
</commit_message>
<xml_diff>
--- a/manual.docx
+++ b/manual.docx
@@ -33,16 +33,44 @@
           <w:rFonts w:ascii="Times New Roman" w:hAnsi="Times New Roman" w:cs="Times New Roman"/>
           <w:sz w:val="24"/>
           <w:szCs w:val="24"/>
-        </w:rPr>
-      </w:pPr>
-      <w:r>
-        <w:rPr>
-          <w:rFonts w:ascii="Times New Roman" w:hAnsi="Times New Roman" w:cs="Times New Roman"/>
-          <w:b/>
-          <w:sz w:val="24"/>
-          <w:szCs w:val="24"/>
-        </w:rPr>
-        <w:t>Entrega da implementação do sistema web e manual de instalação.</w:t>
+          <w:u w:val="single"/>
+        </w:rPr>
+      </w:pPr>
+      <w:r>
+        <w:rPr>
+          <w:rFonts w:ascii="Times New Roman" w:hAnsi="Times New Roman" w:cs="Times New Roman"/>
+          <w:b/>
+          <w:sz w:val="24"/>
+          <w:szCs w:val="24"/>
+        </w:rPr>
+        <w:t xml:space="preserve">Entrega da </w:t>
+      </w:r>
+      <w:r>
+        <w:rPr>
+          <w:rFonts w:ascii="Times New Roman" w:hAnsi="Times New Roman" w:cs="Times New Roman"/>
+          <w:b/>
+          <w:sz w:val="24"/>
+          <w:szCs w:val="24"/>
+        </w:rPr>
+        <w:t xml:space="preserve">2º etapa da </w:t>
+      </w:r>
+      <w:r>
+        <w:rPr>
+          <w:rFonts w:ascii="Times New Roman" w:hAnsi="Times New Roman" w:cs="Times New Roman"/>
+          <w:b/>
+          <w:sz w:val="24"/>
+          <w:szCs w:val="24"/>
+        </w:rPr>
+        <w:t>implementação do sistema web</w:t>
+      </w:r>
+      <w:r>
+        <w:rPr>
+          <w:rFonts w:ascii="Times New Roman" w:hAnsi="Times New Roman" w:cs="Times New Roman"/>
+          <w:b/>
+          <w:sz w:val="24"/>
+          <w:szCs w:val="24"/>
+        </w:rPr>
+        <w:t>.</w:t>
       </w:r>
     </w:p>
     <w:p>
@@ -305,7 +333,15 @@
           <w:sz w:val="24"/>
           <w:szCs w:val="24"/>
         </w:rPr>
-        <w:t>: 500KB</w:t>
+        <w:t>: 3M</w:t>
+      </w:r>
+      <w:r>
+        <w:rPr>
+          <w:rFonts w:ascii="Times New Roman" w:hAnsi="Times New Roman" w:cs="Times New Roman"/>
+          <w:sz w:val="24"/>
+          <w:szCs w:val="24"/>
+        </w:rPr>
+        <w:t>B</w:t>
       </w:r>
       <w:r>
         <w:rPr>
@@ -536,8 +572,6 @@
           <w:szCs w:val="24"/>
         </w:rPr>
       </w:pPr>
-      <w:bookmarkStart w:id="0" w:name="_GoBack"/>
-      <w:bookmarkEnd w:id="0"/>
     </w:p>
     <w:p>
       <w:pPr>
@@ -665,7 +699,41 @@
           <w:sz w:val="24"/>
           <w:szCs w:val="24"/>
         </w:rPr>
-        <w:t>Banco de dados atualizado: h</w:t>
+        <w:t>Banco de dados atualizado ‘</w:t>
+      </w:r>
+      <w:r>
+        <w:rPr>
+          <w:rFonts w:ascii="Times New Roman" w:hAnsi="Times New Roman" w:cs="Times New Roman"/>
+          <w:b/>
+          <w:sz w:val="24"/>
+          <w:szCs w:val="24"/>
+        </w:rPr>
+        <w:t>bd2.</w:t>
+      </w:r>
+      <w:r>
+        <w:rPr>
+          <w:rFonts w:ascii="Times New Roman" w:hAnsi="Times New Roman" w:cs="Times New Roman"/>
+          <w:b/>
+          <w:sz w:val="24"/>
+          <w:szCs w:val="24"/>
+        </w:rPr>
+        <w:t>sql</w:t>
+      </w:r>
+      <w:r>
+        <w:rPr>
+          <w:rFonts w:ascii="Times New Roman" w:hAnsi="Times New Roman" w:cs="Times New Roman"/>
+          <w:sz w:val="24"/>
+          <w:szCs w:val="24"/>
+        </w:rPr>
+        <w:t>’</w:t>
+      </w:r>
+      <w:r>
+        <w:rPr>
+          <w:rFonts w:ascii="Times New Roman" w:hAnsi="Times New Roman" w:cs="Times New Roman"/>
+          <w:sz w:val="24"/>
+          <w:szCs w:val="24"/>
+        </w:rPr>
+        <w:t>: h</w:t>
       </w:r>
       <w:r>
         <w:rPr>
@@ -753,23 +821,32 @@
           <w:sz w:val="24"/>
           <w:szCs w:val="24"/>
         </w:rPr>
-        <w:t>Oito</w:t>
-      </w:r>
-      <w:r>
-        <w:rPr>
-          <w:rFonts w:ascii="Times New Roman" w:hAnsi="Times New Roman" w:cs="Times New Roman"/>
-          <w:sz w:val="24"/>
-          <w:szCs w:val="24"/>
-        </w:rPr>
-        <w:t xml:space="preserve"> </w:t>
-      </w:r>
-      <w:r>
-        <w:rPr>
-          <w:rFonts w:ascii="Times New Roman" w:hAnsi="Times New Roman" w:cs="Times New Roman"/>
-          <w:sz w:val="24"/>
-          <w:szCs w:val="24"/>
-        </w:rPr>
-        <w:t>(8) diretórios onde estão armazenados os módulos que constituem o sistema web.</w:t>
+        <w:t>D</w:t>
+      </w:r>
+      <w:r>
+        <w:rPr>
+          <w:rFonts w:ascii="Times New Roman" w:hAnsi="Times New Roman" w:cs="Times New Roman"/>
+          <w:sz w:val="24"/>
+          <w:szCs w:val="24"/>
+        </w:rPr>
+        <w:t xml:space="preserve">iretório </w:t>
+      </w:r>
+      <w:r>
+        <w:rPr>
+          <w:rFonts w:ascii="Times New Roman" w:hAnsi="Times New Roman" w:cs="Times New Roman"/>
+          <w:b/>
+          <w:sz w:val="24"/>
+          <w:szCs w:val="24"/>
+        </w:rPr>
+        <w:t>Sistema</w:t>
+      </w:r>
+      <w:r>
+        <w:rPr>
+          <w:rFonts w:ascii="Times New Roman" w:hAnsi="Times New Roman" w:cs="Times New Roman"/>
+          <w:sz w:val="24"/>
+          <w:szCs w:val="24"/>
+        </w:rPr>
+        <w:t xml:space="preserve"> onde estão armazenados os módulos que constituem o sistema web.</w:t>
       </w:r>
     </w:p>
     <w:p>
@@ -842,7 +919,6 @@
           <w:sz w:val="24"/>
           <w:szCs w:val="24"/>
         </w:rPr>
-        <w:lastRenderedPageBreak/>
         <w:t>O sistema web consiste de</w:t>
       </w:r>
       <w:r>
@@ -851,7 +927,7 @@
           <w:sz w:val="24"/>
           <w:szCs w:val="24"/>
         </w:rPr>
-        <w:t xml:space="preserve"> oito</w:t>
+        <w:t xml:space="preserve"> nove</w:t>
       </w:r>
       <w:r>
         <w:rPr>
@@ -867,23 +943,15 @@
           <w:sz w:val="24"/>
           <w:szCs w:val="24"/>
         </w:rPr>
-        <w:t>(8) módulos, porém nesta primeir</w:t>
-      </w:r>
-      <w:r>
-        <w:rPr>
-          <w:rFonts w:ascii="Times New Roman" w:hAnsi="Times New Roman" w:cs="Times New Roman"/>
-          <w:sz w:val="24"/>
-          <w:szCs w:val="24"/>
-        </w:rPr>
-        <w:t>a parte do projeto eles não estã</w:t>
-      </w:r>
-      <w:r>
-        <w:rPr>
-          <w:rFonts w:ascii="Times New Roman" w:hAnsi="Times New Roman" w:cs="Times New Roman"/>
-          <w:sz w:val="24"/>
-          <w:szCs w:val="24"/>
-        </w:rPr>
-        <w:t xml:space="preserve">o integrados, isto é, estão operando de maneira isolada. </w:t>
+        <w:t>(9), já nesta etapa do projeto, operando de maneira integrada.</w:t>
+      </w:r>
+      <w:r>
+        <w:rPr>
+          <w:rFonts w:ascii="Times New Roman" w:hAnsi="Times New Roman" w:cs="Times New Roman"/>
+          <w:sz w:val="24"/>
+          <w:szCs w:val="24"/>
+        </w:rPr>
+        <w:t xml:space="preserve"> </w:t>
       </w:r>
     </w:p>
     <w:p>
@@ -916,10 +984,19 @@
       <w:r>
         <w:rPr>
           <w:rFonts w:ascii="Times New Roman" w:hAnsi="Times New Roman" w:cs="Times New Roman"/>
-          <w:sz w:val="24"/>
-          <w:szCs w:val="24"/>
-        </w:rPr>
-        <w:t>Área: módulo que lista todas as áreas cadastradas no banco de dados. Neste módulo é possível: Editar Área,</w:t>
+          <w:b/>
+          <w:sz w:val="24"/>
+          <w:szCs w:val="24"/>
+        </w:rPr>
+        <w:t>Área</w:t>
+      </w:r>
+      <w:r>
+        <w:rPr>
+          <w:rFonts w:ascii="Times New Roman" w:hAnsi="Times New Roman" w:cs="Times New Roman"/>
+          <w:sz w:val="24"/>
+          <w:szCs w:val="24"/>
+        </w:rPr>
+        <w:t>: módulo que lista todas as áreas cadastradas no banco de dados. Neste módulo é possível: Editar Área,</w:t>
       </w:r>
       <w:r>
         <w:rPr>
@@ -948,10 +1025,19 @@
       <w:r>
         <w:rPr>
           <w:rFonts w:ascii="Times New Roman" w:hAnsi="Times New Roman" w:cs="Times New Roman"/>
-          <w:sz w:val="24"/>
-          <w:szCs w:val="24"/>
-        </w:rPr>
-        <w:t>Assunto: módulo que lista todo</w:t>
+          <w:b/>
+          <w:sz w:val="24"/>
+          <w:szCs w:val="24"/>
+        </w:rPr>
+        <w:t>Assunto</w:t>
+      </w:r>
+      <w:r>
+        <w:rPr>
+          <w:rFonts w:ascii="Times New Roman" w:hAnsi="Times New Roman" w:cs="Times New Roman"/>
+          <w:sz w:val="24"/>
+          <w:szCs w:val="24"/>
+        </w:rPr>
+        <w:t>: módulo que lista todo</w:t>
       </w:r>
       <w:r>
         <w:rPr>
@@ -968,6 +1054,14 @@
           <w:szCs w:val="24"/>
         </w:rPr>
         <w:t>ir Assunto e Cadastrar Assunto.</w:t>
+      </w:r>
+      <w:r>
+        <w:rPr>
+          <w:rFonts w:ascii="Times New Roman" w:hAnsi="Times New Roman" w:cs="Times New Roman"/>
+          <w:sz w:val="24"/>
+          <w:szCs w:val="24"/>
+        </w:rPr>
+        <w:t xml:space="preserve"> Foi desenvolvido para este módulo a associação do assunto às disciplinas.</w:t>
       </w:r>
     </w:p>
     <w:p>
@@ -988,10 +1082,19 @@
       <w:r>
         <w:rPr>
           <w:rFonts w:ascii="Times New Roman" w:hAnsi="Times New Roman" w:cs="Times New Roman"/>
-          <w:sz w:val="24"/>
-          <w:szCs w:val="24"/>
-        </w:rPr>
-        <w:t>Disciplina: módulo que lista todas as disciplinas cadastradas no banco de dados. Neste módulo é possível realizar: Editar Disciplina, Excluir Dis</w:t>
+          <w:b/>
+          <w:sz w:val="24"/>
+          <w:szCs w:val="24"/>
+        </w:rPr>
+        <w:t>Disciplina</w:t>
+      </w:r>
+      <w:r>
+        <w:rPr>
+          <w:rFonts w:ascii="Times New Roman" w:hAnsi="Times New Roman" w:cs="Times New Roman"/>
+          <w:sz w:val="24"/>
+          <w:szCs w:val="24"/>
+        </w:rPr>
+        <w:t>: módulo que lista todas as disciplinas cadastradas no banco de dados. Neste módulo é possível realizar: Editar Disciplina, Excluir Dis</w:t>
       </w:r>
       <w:r>
         <w:rPr>
@@ -1000,6 +1103,38 @@
           <w:szCs w:val="24"/>
         </w:rPr>
         <w:t>ciplina e Cadastrar Disciplina.</w:t>
+      </w:r>
+      <w:r>
+        <w:rPr>
+          <w:rFonts w:ascii="Times New Roman" w:hAnsi="Times New Roman" w:cs="Times New Roman"/>
+          <w:sz w:val="24"/>
+          <w:szCs w:val="24"/>
+        </w:rPr>
+        <w:t xml:space="preserve"> </w:t>
+      </w:r>
+      <w:r>
+        <w:rPr>
+          <w:rFonts w:ascii="Times New Roman" w:hAnsi="Times New Roman" w:cs="Times New Roman"/>
+          <w:sz w:val="24"/>
+          <w:szCs w:val="24"/>
+        </w:rPr>
+        <w:t xml:space="preserve">Foi desenvolvido para este </w:t>
+      </w:r>
+      <w:r>
+        <w:rPr>
+          <w:rFonts w:ascii="Times New Roman" w:hAnsi="Times New Roman" w:cs="Times New Roman"/>
+          <w:sz w:val="24"/>
+          <w:szCs w:val="24"/>
+        </w:rPr>
+        <w:t>módulo a associação da disciplina às áreas</w:t>
+      </w:r>
+      <w:r>
+        <w:rPr>
+          <w:rFonts w:ascii="Times New Roman" w:hAnsi="Times New Roman" w:cs="Times New Roman"/>
+          <w:sz w:val="24"/>
+          <w:szCs w:val="24"/>
+        </w:rPr>
+        <w:t>.</w:t>
       </w:r>
     </w:p>
     <w:p>
@@ -1020,10 +1155,19 @@
       <w:r>
         <w:rPr>
           <w:rFonts w:ascii="Times New Roman" w:hAnsi="Times New Roman" w:cs="Times New Roman"/>
-          <w:sz w:val="24"/>
-          <w:szCs w:val="24"/>
-        </w:rPr>
-        <w:t>Usuário: módulo que lista todos os usuários cadastrados no banco de dados, exceto Administradores. Pode-se visualizar neste módulo o nome, login, tipo do usuário (professor ou aluno) e realizar: exclusão, edição e cadastro de usuário, estas operações deverão ser</w:t>
+          <w:b/>
+          <w:sz w:val="24"/>
+          <w:szCs w:val="24"/>
+        </w:rPr>
+        <w:t>Usuário</w:t>
+      </w:r>
+      <w:r>
+        <w:rPr>
+          <w:rFonts w:ascii="Times New Roman" w:hAnsi="Times New Roman" w:cs="Times New Roman"/>
+          <w:sz w:val="24"/>
+          <w:szCs w:val="24"/>
+        </w:rPr>
+        <w:t>: módulo que lista todos os usuários cadastrados no banco de dados, exceto Administradores. Pode-se visualizar neste módulo o nome, login, tipo do usuário (professor ou aluno) e realizar: exclusão, edição e cadastro de usuário, estas operações deverão ser</w:t>
       </w:r>
       <w:r>
         <w:rPr>
@@ -1052,6 +1196,7 @@
       <w:r>
         <w:rPr>
           <w:rFonts w:ascii="Times New Roman" w:hAnsi="Times New Roman" w:cs="Times New Roman"/>
+          <w:b/>
           <w:sz w:val="24"/>
           <w:szCs w:val="24"/>
         </w:rPr>
@@ -1060,10 +1205,19 @@
       <w:r>
         <w:rPr>
           <w:rFonts w:ascii="Times New Roman" w:hAnsi="Times New Roman" w:cs="Times New Roman"/>
-          <w:sz w:val="24"/>
-          <w:szCs w:val="24"/>
-        </w:rPr>
-        <w:t xml:space="preserve">o: módulo onde se pode visualizar o enunciado da questão, bem como o nível de dificuldade </w:t>
+          <w:b/>
+          <w:sz w:val="24"/>
+          <w:szCs w:val="24"/>
+        </w:rPr>
+        <w:t>o</w:t>
+      </w:r>
+      <w:r>
+        <w:rPr>
+          <w:rFonts w:ascii="Times New Roman" w:hAnsi="Times New Roman" w:cs="Times New Roman"/>
+          <w:sz w:val="24"/>
+          <w:szCs w:val="24"/>
+        </w:rPr>
+        <w:t xml:space="preserve">: módulo onde se pode visualizar o enunciado da questão, bem como o nível de dificuldade </w:t>
       </w:r>
       <w:r>
         <w:rPr>
@@ -1108,10 +1262,19 @@
       <w:r>
         <w:rPr>
           <w:rFonts w:ascii="Times New Roman" w:hAnsi="Times New Roman" w:cs="Times New Roman"/>
-          <w:sz w:val="24"/>
-          <w:szCs w:val="24"/>
-        </w:rPr>
-        <w:t>Teste: módulo responsável por exib</w:t>
+          <w:b/>
+          <w:sz w:val="24"/>
+          <w:szCs w:val="24"/>
+        </w:rPr>
+        <w:t>Teste</w:t>
+      </w:r>
+      <w:r>
+        <w:rPr>
+          <w:rFonts w:ascii="Times New Roman" w:hAnsi="Times New Roman" w:cs="Times New Roman"/>
+          <w:sz w:val="24"/>
+          <w:szCs w:val="24"/>
+        </w:rPr>
+        <w:t>: módulo responsável por exib</w:t>
       </w:r>
       <w:r>
         <w:rPr>
@@ -1156,10 +1319,19 @@
       <w:r>
         <w:rPr>
           <w:rFonts w:ascii="Times New Roman" w:hAnsi="Times New Roman" w:cs="Times New Roman"/>
-          <w:sz w:val="24"/>
-          <w:szCs w:val="24"/>
-        </w:rPr>
-        <w:t>Prova: módulo responsável por elaborar</w:t>
+          <w:b/>
+          <w:sz w:val="24"/>
+          <w:szCs w:val="24"/>
+        </w:rPr>
+        <w:t>Prova</w:t>
+      </w:r>
+      <w:r>
+        <w:rPr>
+          <w:rFonts w:ascii="Times New Roman" w:hAnsi="Times New Roman" w:cs="Times New Roman"/>
+          <w:sz w:val="24"/>
+          <w:szCs w:val="24"/>
+        </w:rPr>
+        <w:t>: módulo responsável por elaborar</w:t>
       </w:r>
       <w:r>
         <w:rPr>
@@ -1175,7 +1347,15 @@
           <w:sz w:val="24"/>
           <w:szCs w:val="24"/>
         </w:rPr>
-        <w:t xml:space="preserve">uma prova para o usuário. Atualmente o sistema é exibido um total de cinco questões para o usuário. Ao final da prova </w:t>
+        <w:t>uma prova para o usuário, podendo a prova ser gerada em função da área, disciplina, assunto, nível de dificuldade e quantidade de questões (5, 10, 20).</w:t>
+      </w:r>
+      <w:r>
+        <w:rPr>
+          <w:rFonts w:ascii="Times New Roman" w:hAnsi="Times New Roman" w:cs="Times New Roman"/>
+          <w:sz w:val="24"/>
+          <w:szCs w:val="24"/>
+        </w:rPr>
+        <w:t xml:space="preserve"> Ao final da prova </w:t>
       </w:r>
       <w:r>
         <w:rPr>
@@ -1228,10 +1408,11 @@
       <w:r>
         <w:rPr>
           <w:rFonts w:ascii="Times New Roman" w:hAnsi="Times New Roman" w:cs="Times New Roman"/>
-          <w:sz w:val="24"/>
-          <w:szCs w:val="24"/>
-        </w:rPr>
-        <w:t>Sessão</w:t>
+          <w:b/>
+          <w:sz w:val="24"/>
+          <w:szCs w:val="24"/>
+        </w:rPr>
+        <w:t>Login</w:t>
       </w:r>
       <w:r>
         <w:rPr>
@@ -1297,13 +1478,55 @@
         </w:rPr>
         <w:t>senha corretamente.</w:t>
       </w:r>
-      <w:r>
-        <w:rPr>
-          <w:rFonts w:ascii="Times New Roman" w:hAnsi="Times New Roman" w:cs="Times New Roman"/>
-          <w:sz w:val="24"/>
-          <w:szCs w:val="24"/>
-        </w:rPr>
-        <w:t xml:space="preserve"> Será o modulo de login do sistema.</w:t>
+    </w:p>
+    <w:p>
+      <w:pPr>
+        <w:pStyle w:val="PargrafodaLista"/>
+        <w:numPr>
+          <w:ilvl w:val="0"/>
+          <w:numId w:val="9"/>
+        </w:numPr>
+        <w:spacing w:after="0" w:line="360" w:lineRule="auto"/>
+        <w:jc w:val="both"/>
+        <w:rPr>
+          <w:rFonts w:ascii="Times New Roman" w:hAnsi="Times New Roman" w:cs="Times New Roman"/>
+          <w:sz w:val="24"/>
+          <w:szCs w:val="24"/>
+        </w:rPr>
+      </w:pPr>
+      <w:r>
+        <w:rPr>
+          <w:rFonts w:ascii="Times New Roman" w:hAnsi="Times New Roman" w:cs="Times New Roman"/>
+          <w:b/>
+          <w:sz w:val="24"/>
+          <w:szCs w:val="24"/>
+        </w:rPr>
+        <w:t>Alterar senha</w:t>
+      </w:r>
+      <w:r>
+        <w:rPr>
+          <w:rFonts w:ascii="Times New Roman" w:hAnsi="Times New Roman" w:cs="Times New Roman"/>
+          <w:sz w:val="24"/>
+          <w:szCs w:val="24"/>
+        </w:rPr>
+        <w:t>:</w:t>
+      </w:r>
+      <w:r>
+        <w:rPr>
+          <w:rFonts w:ascii="Times New Roman" w:hAnsi="Times New Roman" w:cs="Times New Roman"/>
+          <w:b/>
+          <w:sz w:val="24"/>
+          <w:szCs w:val="24"/>
+        </w:rPr>
+        <w:t xml:space="preserve"> </w:t>
+      </w:r>
+      <w:r>
+        <w:rPr>
+          <w:rFonts w:ascii="Times New Roman" w:hAnsi="Times New Roman" w:cs="Times New Roman"/>
+          <w:sz w:val="24"/>
+          <w:szCs w:val="24"/>
+        </w:rPr>
+        <w:t>módulo responsável em alterar a senha do usuário com o acesso no sistema.</w:t>
       </w:r>
     </w:p>
     <w:p>
@@ -1325,13 +1548,34 @@
         </w:rPr>
         <w:cr/>
       </w:r>
-      <w:r>
-        <w:rPr>
-          <w:rFonts w:ascii="Times New Roman" w:hAnsi="Times New Roman" w:cs="Times New Roman"/>
-          <w:sz w:val="24"/>
-          <w:szCs w:val="24"/>
-        </w:rPr>
-        <w:t>Para o teste de sessão, use o login de administrador apresentado abaixo, ou consulte os logins indicados na tabela usuário do banco de dados banco_daniel_joelton.</w:t>
+    </w:p>
+    <w:p>
+      <w:pPr>
+        <w:spacing w:after="0" w:line="360" w:lineRule="auto"/>
+        <w:ind w:firstLine="851"/>
+        <w:jc w:val="both"/>
+        <w:rPr>
+          <w:rFonts w:ascii="Times New Roman" w:hAnsi="Times New Roman" w:cs="Times New Roman"/>
+          <w:sz w:val="24"/>
+          <w:szCs w:val="24"/>
+        </w:rPr>
+      </w:pPr>
+      <w:r>
+        <w:rPr>
+          <w:rFonts w:ascii="Times New Roman" w:hAnsi="Times New Roman" w:cs="Times New Roman"/>
+          <w:sz w:val="24"/>
+          <w:szCs w:val="24"/>
+        </w:rPr>
+        <w:lastRenderedPageBreak/>
+        <w:t>Para o teste de sessão, use o login de administrador apresentado abaixo</w:t>
+      </w:r>
+      <w:r>
+        <w:rPr>
+          <w:rFonts w:ascii="Times New Roman" w:hAnsi="Times New Roman" w:cs="Times New Roman"/>
+          <w:sz w:val="24"/>
+          <w:szCs w:val="24"/>
+        </w:rPr>
+        <w:t>. Todas as senhas dos usuários cadastrados no banco de dados estão criptografadas segundo a técnica md5.</w:t>
       </w:r>
     </w:p>
     <w:p>
@@ -1452,27 +1696,13 @@
           <w:szCs w:val="24"/>
         </w:rPr>
       </w:pPr>
-    </w:p>
-    <w:p>
-      <w:pPr>
-        <w:spacing w:after="0" w:line="360" w:lineRule="auto"/>
-        <w:ind w:firstLine="360"/>
-        <w:jc w:val="both"/>
-        <w:rPr>
-          <w:rFonts w:ascii="Times New Roman" w:hAnsi="Times New Roman" w:cs="Times New Roman"/>
-          <w:b/>
-          <w:sz w:val="24"/>
-          <w:szCs w:val="24"/>
-        </w:rPr>
-      </w:pPr>
-      <w:r>
-        <w:rPr>
-          <w:rFonts w:ascii="Times New Roman" w:hAnsi="Times New Roman" w:cs="Times New Roman"/>
-          <w:b/>
-          <w:sz w:val="24"/>
-          <w:szCs w:val="24"/>
-        </w:rPr>
-        <w:lastRenderedPageBreak/>
+      <w:r>
+        <w:rPr>
+          <w:rFonts w:ascii="Times New Roman" w:hAnsi="Times New Roman" w:cs="Times New Roman"/>
+          <w:b/>
+          <w:sz w:val="24"/>
+          <w:szCs w:val="24"/>
+        </w:rPr>
         <w:t xml:space="preserve">Passo a passo da </w:t>
       </w:r>
       <w:r>
@@ -1515,6 +1745,7 @@
           <w:numId w:val="13"/>
         </w:numPr>
         <w:spacing w:after="0" w:line="360" w:lineRule="auto"/>
+        <w:ind w:left="360"/>
         <w:jc w:val="both"/>
         <w:rPr>
           <w:rFonts w:ascii="Times New Roman" w:hAnsi="Times New Roman" w:cs="Times New Roman"/>
@@ -1528,35 +1759,50 @@
           <w:sz w:val="24"/>
           <w:szCs w:val="24"/>
         </w:rPr>
-        <w:t xml:space="preserve">Realize a importação do arquivo </w:t>
+        <w:t>Crie o banco de dado</w:t>
+      </w:r>
+      <w:r>
+        <w:rPr>
+          <w:rFonts w:ascii="Times New Roman" w:hAnsi="Times New Roman" w:cs="Times New Roman"/>
+          <w:sz w:val="24"/>
+          <w:szCs w:val="24"/>
+        </w:rPr>
+        <w:t xml:space="preserve">s no serviço </w:t>
       </w:r>
       <w:proofErr w:type="gramStart"/>
       <w:r>
         <w:rPr>
           <w:rFonts w:ascii="Times New Roman" w:hAnsi="Times New Roman" w:cs="Times New Roman"/>
-          <w:b/>
-          <w:sz w:val="24"/>
-          <w:szCs w:val="24"/>
-        </w:rPr>
-        <w:t>banco_daniel_joelton.</w:t>
+          <w:sz w:val="24"/>
+          <w:szCs w:val="24"/>
+        </w:rPr>
+        <w:t>phpMyAdmin</w:t>
       </w:r>
       <w:proofErr w:type="gramEnd"/>
       <w:r>
         <w:rPr>
           <w:rFonts w:ascii="Times New Roman" w:hAnsi="Times New Roman" w:cs="Times New Roman"/>
-          <w:b/>
-          <w:sz w:val="24"/>
-          <w:szCs w:val="24"/>
-        </w:rPr>
-        <w:t>sql</w:t>
-      </w:r>
-      <w:r>
-        <w:rPr>
-          <w:rFonts w:ascii="Times New Roman" w:hAnsi="Times New Roman" w:cs="Times New Roman"/>
-          <w:sz w:val="24"/>
-          <w:szCs w:val="24"/>
-        </w:rPr>
-        <w:t xml:space="preserve"> para o servidor MySQL por meio do serviço de importação do phpMyAdmin.</w:t>
+          <w:sz w:val="24"/>
+          <w:szCs w:val="24"/>
+        </w:rPr>
+        <w:t xml:space="preserve"> do MySQL. Crie o banco de dados com o nome que desejar (por exemplo: </w:t>
+      </w:r>
+      <w:r>
+        <w:rPr>
+          <w:rFonts w:ascii="Times New Roman" w:hAnsi="Times New Roman" w:cs="Times New Roman"/>
+          <w:b/>
+          <w:sz w:val="24"/>
+          <w:szCs w:val="24"/>
+        </w:rPr>
+        <w:t>banco_daniel_joelton</w:t>
+      </w:r>
+      <w:r>
+        <w:rPr>
+          <w:rFonts w:ascii="Times New Roman" w:hAnsi="Times New Roman" w:cs="Times New Roman"/>
+          <w:sz w:val="24"/>
+          <w:szCs w:val="24"/>
+        </w:rPr>
+        <w:t>).</w:t>
       </w:r>
     </w:p>
     <w:p>
@@ -1567,6 +1813,7 @@
           <w:numId w:val="13"/>
         </w:numPr>
         <w:spacing w:after="0" w:line="360" w:lineRule="auto"/>
+        <w:ind w:left="360"/>
         <w:jc w:val="both"/>
         <w:rPr>
           <w:rFonts w:ascii="Times New Roman" w:hAnsi="Times New Roman" w:cs="Times New Roman"/>
@@ -1580,6 +1827,125 @@
           <w:sz w:val="24"/>
           <w:szCs w:val="24"/>
         </w:rPr>
+        <w:t>Realize a importação do arquivo</w:t>
+      </w:r>
+      <w:r>
+        <w:rPr>
+          <w:rFonts w:ascii="Times New Roman" w:hAnsi="Times New Roman" w:cs="Times New Roman"/>
+          <w:sz w:val="24"/>
+          <w:szCs w:val="24"/>
+        </w:rPr>
+        <w:t xml:space="preserve"> ‘</w:t>
+      </w:r>
+      <w:proofErr w:type="gramStart"/>
+      <w:r>
+        <w:rPr>
+          <w:rFonts w:ascii="Times New Roman" w:hAnsi="Times New Roman" w:cs="Times New Roman"/>
+          <w:b/>
+          <w:sz w:val="24"/>
+          <w:szCs w:val="24"/>
+        </w:rPr>
+        <w:t>bd2</w:t>
+      </w:r>
+      <w:r>
+        <w:rPr>
+          <w:rFonts w:ascii="Times New Roman" w:hAnsi="Times New Roman" w:cs="Times New Roman"/>
+          <w:b/>
+          <w:sz w:val="24"/>
+          <w:szCs w:val="24"/>
+        </w:rPr>
+        <w:t>.</w:t>
+      </w:r>
+      <w:proofErr w:type="gramEnd"/>
+      <w:r>
+        <w:rPr>
+          <w:rFonts w:ascii="Times New Roman" w:hAnsi="Times New Roman" w:cs="Times New Roman"/>
+          <w:b/>
+          <w:sz w:val="24"/>
+          <w:szCs w:val="24"/>
+        </w:rPr>
+        <w:t>sql</w:t>
+      </w:r>
+      <w:r>
+        <w:rPr>
+          <w:rFonts w:ascii="Times New Roman" w:hAnsi="Times New Roman" w:cs="Times New Roman"/>
+          <w:sz w:val="24"/>
+          <w:szCs w:val="24"/>
+        </w:rPr>
+        <w:t>’</w:t>
+      </w:r>
+      <w:r>
+        <w:rPr>
+          <w:rFonts w:ascii="Times New Roman" w:hAnsi="Times New Roman" w:cs="Times New Roman"/>
+          <w:sz w:val="24"/>
+          <w:szCs w:val="24"/>
+        </w:rPr>
+        <w:t xml:space="preserve"> </w:t>
+      </w:r>
+      <w:r>
+        <w:rPr>
+          <w:rFonts w:ascii="Times New Roman" w:hAnsi="Times New Roman" w:cs="Times New Roman"/>
+          <w:sz w:val="24"/>
+          <w:szCs w:val="24"/>
+        </w:rPr>
+        <w:t>para o servidor MySQL</w:t>
+      </w:r>
+      <w:r>
+        <w:rPr>
+          <w:rFonts w:ascii="Times New Roman" w:hAnsi="Times New Roman" w:cs="Times New Roman"/>
+          <w:sz w:val="24"/>
+          <w:szCs w:val="24"/>
+        </w:rPr>
+        <w:t xml:space="preserve">, dentro do banco de dados criado no </w:t>
+      </w:r>
+      <w:r>
+        <w:rPr>
+          <w:rFonts w:ascii="Times New Roman" w:hAnsi="Times New Roman" w:cs="Times New Roman"/>
+          <w:b/>
+          <w:sz w:val="24"/>
+          <w:szCs w:val="24"/>
+        </w:rPr>
+        <w:t>passo 1</w:t>
+      </w:r>
+      <w:r>
+        <w:rPr>
+          <w:rFonts w:ascii="Times New Roman" w:hAnsi="Times New Roman" w:cs="Times New Roman"/>
+          <w:sz w:val="24"/>
+          <w:szCs w:val="24"/>
+        </w:rPr>
+        <w:t xml:space="preserve">, </w:t>
+      </w:r>
+      <w:r>
+        <w:rPr>
+          <w:rFonts w:ascii="Times New Roman" w:hAnsi="Times New Roman" w:cs="Times New Roman"/>
+          <w:sz w:val="24"/>
+          <w:szCs w:val="24"/>
+        </w:rPr>
+        <w:t>por meio do serviço de importação do phpMyAdmin.</w:t>
+      </w:r>
+    </w:p>
+    <w:p>
+      <w:pPr>
+        <w:pStyle w:val="PargrafodaLista"/>
+        <w:numPr>
+          <w:ilvl w:val="0"/>
+          <w:numId w:val="13"/>
+        </w:numPr>
+        <w:spacing w:after="0" w:line="360" w:lineRule="auto"/>
+        <w:ind w:left="360"/>
+        <w:jc w:val="both"/>
+        <w:rPr>
+          <w:rFonts w:ascii="Times New Roman" w:hAnsi="Times New Roman" w:cs="Times New Roman"/>
+          <w:sz w:val="24"/>
+          <w:szCs w:val="24"/>
+        </w:rPr>
+      </w:pPr>
+      <w:r>
+        <w:rPr>
+          <w:rFonts w:ascii="Times New Roman" w:hAnsi="Times New Roman" w:cs="Times New Roman"/>
+          <w:sz w:val="24"/>
+          <w:szCs w:val="24"/>
+        </w:rPr>
         <w:t xml:space="preserve">Depois de realizado o passo </w:t>
       </w:r>
       <w:proofErr w:type="gramStart"/>
@@ -1589,6 +1955,322 @@
           <w:sz w:val="24"/>
           <w:szCs w:val="24"/>
         </w:rPr>
+        <w:t>2</w:t>
+      </w:r>
+      <w:proofErr w:type="gramEnd"/>
+      <w:r>
+        <w:rPr>
+          <w:rFonts w:ascii="Times New Roman" w:hAnsi="Times New Roman" w:cs="Times New Roman"/>
+          <w:sz w:val="24"/>
+          <w:szCs w:val="24"/>
+        </w:rPr>
+        <w:t>, copie a pasta</w:t>
+      </w:r>
+      <w:r>
+        <w:rPr>
+          <w:rFonts w:ascii="Times New Roman" w:hAnsi="Times New Roman" w:cs="Times New Roman"/>
+          <w:sz w:val="24"/>
+          <w:szCs w:val="24"/>
+        </w:rPr>
+        <w:t xml:space="preserve"> de </w:t>
+      </w:r>
+      <w:r>
+        <w:rPr>
+          <w:rFonts w:ascii="Times New Roman" w:hAnsi="Times New Roman" w:cs="Times New Roman"/>
+          <w:b/>
+          <w:sz w:val="24"/>
+          <w:szCs w:val="24"/>
+        </w:rPr>
+        <w:t>Sistema</w:t>
+      </w:r>
+      <w:r>
+        <w:rPr>
+          <w:rFonts w:ascii="Times New Roman" w:hAnsi="Times New Roman" w:cs="Times New Roman"/>
+          <w:sz w:val="24"/>
+          <w:szCs w:val="24"/>
+        </w:rPr>
+        <w:t xml:space="preserve"> </w:t>
+      </w:r>
+      <w:r>
+        <w:rPr>
+          <w:rFonts w:ascii="Times New Roman" w:hAnsi="Times New Roman" w:cs="Times New Roman"/>
+          <w:sz w:val="24"/>
+          <w:szCs w:val="24"/>
+        </w:rPr>
+        <w:t>para o diretório publico do</w:t>
+      </w:r>
+      <w:r>
+        <w:rPr>
+          <w:rFonts w:ascii="Times New Roman" w:hAnsi="Times New Roman" w:cs="Times New Roman"/>
+          <w:sz w:val="24"/>
+          <w:szCs w:val="24"/>
+        </w:rPr>
+        <w:t xml:space="preserve"> seu servidor Apache. Assim este estará disponível</w:t>
+      </w:r>
+      <w:r>
+        <w:rPr>
+          <w:rFonts w:ascii="Times New Roman" w:hAnsi="Times New Roman" w:cs="Times New Roman"/>
+          <w:sz w:val="24"/>
+          <w:szCs w:val="24"/>
+        </w:rPr>
+        <w:t xml:space="preserve"> para execução pelo browser, desde que o servidor esteja ativado com os serviços de PHP e </w:t>
+      </w:r>
+      <w:proofErr w:type="gramStart"/>
+      <w:r>
+        <w:rPr>
+          <w:rFonts w:ascii="Times New Roman" w:hAnsi="Times New Roman" w:cs="Times New Roman"/>
+          <w:sz w:val="24"/>
+          <w:szCs w:val="24"/>
+        </w:rPr>
+        <w:t>MySQL</w:t>
+      </w:r>
+      <w:proofErr w:type="gramEnd"/>
+      <w:r>
+        <w:rPr>
+          <w:rFonts w:ascii="Times New Roman" w:hAnsi="Times New Roman" w:cs="Times New Roman"/>
+          <w:sz w:val="24"/>
+          <w:szCs w:val="24"/>
+        </w:rPr>
+        <w:t xml:space="preserve"> devidamente instalados no servidor Apache e em execução.</w:t>
+      </w:r>
+    </w:p>
+    <w:p>
+      <w:pPr>
+        <w:pStyle w:val="PargrafodaLista"/>
+        <w:numPr>
+          <w:ilvl w:val="0"/>
+          <w:numId w:val="13"/>
+        </w:numPr>
+        <w:spacing w:after="0" w:line="360" w:lineRule="auto"/>
+        <w:ind w:left="360"/>
+        <w:jc w:val="both"/>
+        <w:rPr>
+          <w:rFonts w:ascii="Times New Roman" w:hAnsi="Times New Roman" w:cs="Times New Roman"/>
+          <w:sz w:val="24"/>
+          <w:szCs w:val="24"/>
+        </w:rPr>
+      </w:pPr>
+      <w:r>
+        <w:rPr>
+          <w:rFonts w:ascii="Times New Roman" w:hAnsi="Times New Roman" w:cs="Times New Roman"/>
+          <w:sz w:val="24"/>
+          <w:szCs w:val="24"/>
+        </w:rPr>
+        <w:t xml:space="preserve">Dentro do diretório </w:t>
+      </w:r>
+      <w:r>
+        <w:rPr>
+          <w:rFonts w:ascii="Times New Roman" w:hAnsi="Times New Roman" w:cs="Times New Roman"/>
+          <w:b/>
+          <w:sz w:val="24"/>
+          <w:szCs w:val="24"/>
+        </w:rPr>
+        <w:t>Sistema</w:t>
+      </w:r>
+      <w:r>
+        <w:rPr>
+          <w:rFonts w:ascii="Times New Roman" w:hAnsi="Times New Roman" w:cs="Times New Roman"/>
+          <w:sz w:val="24"/>
+          <w:szCs w:val="24"/>
+        </w:rPr>
+        <w:t xml:space="preserve">, abra o arquivo </w:t>
+      </w:r>
+      <w:r>
+        <w:rPr>
+          <w:rFonts w:ascii="Times New Roman" w:hAnsi="Times New Roman" w:cs="Times New Roman"/>
+          <w:b/>
+          <w:sz w:val="24"/>
+          <w:szCs w:val="24"/>
+        </w:rPr>
+        <w:t>config.php</w:t>
+      </w:r>
+      <w:r>
+        <w:rPr>
+          <w:rFonts w:ascii="Times New Roman" w:hAnsi="Times New Roman" w:cs="Times New Roman"/>
+          <w:b/>
+          <w:sz w:val="24"/>
+          <w:szCs w:val="24"/>
+        </w:rPr>
+        <w:t xml:space="preserve"> </w:t>
+      </w:r>
+      <w:r>
+        <w:rPr>
+          <w:rFonts w:ascii="Times New Roman" w:hAnsi="Times New Roman" w:cs="Times New Roman"/>
+          <w:sz w:val="24"/>
+          <w:szCs w:val="24"/>
+        </w:rPr>
+        <w:t xml:space="preserve">para fazer as configurações pessoais de host, log, senha e bd. </w:t>
+      </w:r>
+    </w:p>
+    <w:p>
+      <w:pPr>
+        <w:pStyle w:val="PargrafodaLista"/>
+        <w:numPr>
+          <w:ilvl w:val="1"/>
+          <w:numId w:val="13"/>
+        </w:numPr>
+        <w:spacing w:after="0" w:line="360" w:lineRule="auto"/>
+        <w:ind w:left="1134"/>
+        <w:jc w:val="both"/>
+        <w:rPr>
+          <w:rFonts w:ascii="Times New Roman" w:hAnsi="Times New Roman" w:cs="Times New Roman"/>
+          <w:sz w:val="24"/>
+          <w:szCs w:val="24"/>
+        </w:rPr>
+      </w:pPr>
+      <w:r>
+        <w:rPr>
+          <w:rFonts w:ascii="Times New Roman" w:hAnsi="Times New Roman" w:cs="Times New Roman"/>
+          <w:sz w:val="24"/>
+          <w:szCs w:val="24"/>
+        </w:rPr>
+        <w:t>Em $host será informado o IP</w:t>
+      </w:r>
+      <w:r>
+        <w:rPr>
+          <w:rFonts w:ascii="Times New Roman" w:hAnsi="Times New Roman" w:cs="Times New Roman"/>
+          <w:sz w:val="24"/>
+          <w:szCs w:val="24"/>
+        </w:rPr>
+        <w:t xml:space="preserve"> do servidor </w:t>
+      </w:r>
+      <w:proofErr w:type="gramStart"/>
+      <w:r>
+        <w:rPr>
+          <w:rFonts w:ascii="Times New Roman" w:hAnsi="Times New Roman" w:cs="Times New Roman"/>
+          <w:sz w:val="24"/>
+          <w:szCs w:val="24"/>
+        </w:rPr>
+        <w:t>MySQL</w:t>
+      </w:r>
+      <w:proofErr w:type="gramEnd"/>
+      <w:r>
+        <w:rPr>
+          <w:rFonts w:ascii="Times New Roman" w:hAnsi="Times New Roman" w:cs="Times New Roman"/>
+          <w:sz w:val="24"/>
+          <w:szCs w:val="24"/>
+        </w:rPr>
+        <w:t>.</w:t>
+      </w:r>
+    </w:p>
+    <w:p>
+      <w:pPr>
+        <w:pStyle w:val="PargrafodaLista"/>
+        <w:numPr>
+          <w:ilvl w:val="1"/>
+          <w:numId w:val="13"/>
+        </w:numPr>
+        <w:spacing w:after="0" w:line="360" w:lineRule="auto"/>
+        <w:ind w:left="1134"/>
+        <w:jc w:val="both"/>
+        <w:rPr>
+          <w:rFonts w:ascii="Times New Roman" w:hAnsi="Times New Roman" w:cs="Times New Roman"/>
+          <w:sz w:val="24"/>
+          <w:szCs w:val="24"/>
+        </w:rPr>
+      </w:pPr>
+      <w:r>
+        <w:rPr>
+          <w:rFonts w:ascii="Times New Roman" w:hAnsi="Times New Roman" w:cs="Times New Roman"/>
+          <w:sz w:val="24"/>
+          <w:szCs w:val="24"/>
+        </w:rPr>
+        <w:t>Em $log, o seu login de acesso ao servidor MySQL.</w:t>
+      </w:r>
+    </w:p>
+    <w:p>
+      <w:pPr>
+        <w:pStyle w:val="PargrafodaLista"/>
+        <w:numPr>
+          <w:ilvl w:val="1"/>
+          <w:numId w:val="13"/>
+        </w:numPr>
+        <w:spacing w:after="0" w:line="360" w:lineRule="auto"/>
+        <w:ind w:left="1134"/>
+        <w:jc w:val="both"/>
+        <w:rPr>
+          <w:rFonts w:ascii="Times New Roman" w:hAnsi="Times New Roman" w:cs="Times New Roman"/>
+          <w:sz w:val="24"/>
+          <w:szCs w:val="24"/>
+        </w:rPr>
+      </w:pPr>
+      <w:r>
+        <w:rPr>
+          <w:rFonts w:ascii="Times New Roman" w:hAnsi="Times New Roman" w:cs="Times New Roman"/>
+          <w:sz w:val="24"/>
+          <w:szCs w:val="24"/>
+        </w:rPr>
+        <w:t xml:space="preserve">Em $senha, a senha de acesso ao servidor </w:t>
+      </w:r>
+      <w:proofErr w:type="gramStart"/>
+      <w:r>
+        <w:rPr>
+          <w:rFonts w:ascii="Times New Roman" w:hAnsi="Times New Roman" w:cs="Times New Roman"/>
+          <w:sz w:val="24"/>
+          <w:szCs w:val="24"/>
+        </w:rPr>
+        <w:t>MySQL</w:t>
+      </w:r>
+      <w:proofErr w:type="gramEnd"/>
+      <w:r>
+        <w:rPr>
+          <w:rFonts w:ascii="Times New Roman" w:hAnsi="Times New Roman" w:cs="Times New Roman"/>
+          <w:sz w:val="24"/>
+          <w:szCs w:val="24"/>
+        </w:rPr>
+        <w:t>.</w:t>
+      </w:r>
+    </w:p>
+    <w:p>
+      <w:pPr>
+        <w:pStyle w:val="PargrafodaLista"/>
+        <w:numPr>
+          <w:ilvl w:val="1"/>
+          <w:numId w:val="13"/>
+        </w:numPr>
+        <w:spacing w:after="0" w:line="360" w:lineRule="auto"/>
+        <w:ind w:left="1134"/>
+        <w:jc w:val="both"/>
+        <w:rPr>
+          <w:rFonts w:ascii="Times New Roman" w:hAnsi="Times New Roman" w:cs="Times New Roman"/>
+          <w:sz w:val="24"/>
+          <w:szCs w:val="24"/>
+        </w:rPr>
+      </w:pPr>
+      <w:r>
+        <w:rPr>
+          <w:rFonts w:ascii="Times New Roman" w:hAnsi="Times New Roman" w:cs="Times New Roman"/>
+          <w:sz w:val="24"/>
+          <w:szCs w:val="24"/>
+        </w:rPr>
+        <w:t xml:space="preserve">$m $bd, o nome do banco de dados criado no </w:t>
+      </w:r>
+      <w:r>
+        <w:rPr>
+          <w:rFonts w:ascii="Times New Roman" w:hAnsi="Times New Roman" w:cs="Times New Roman"/>
+          <w:b/>
+          <w:sz w:val="24"/>
+          <w:szCs w:val="24"/>
+        </w:rPr>
+        <w:t>passo</w:t>
+      </w:r>
+      <w:r>
+        <w:rPr>
+          <w:rFonts w:ascii="Times New Roman" w:hAnsi="Times New Roman" w:cs="Times New Roman"/>
+          <w:b/>
+          <w:sz w:val="24"/>
+          <w:szCs w:val="24"/>
+        </w:rPr>
+        <w:t xml:space="preserve"> </w:t>
+      </w:r>
+      <w:proofErr w:type="gramStart"/>
+      <w:r>
+        <w:rPr>
+          <w:rFonts w:ascii="Times New Roman" w:hAnsi="Times New Roman" w:cs="Times New Roman"/>
+          <w:b/>
+          <w:sz w:val="24"/>
+          <w:szCs w:val="24"/>
+        </w:rPr>
         <w:t>1</w:t>
       </w:r>
       <w:proofErr w:type="gramEnd"/>
@@ -1598,63 +2280,7 @@
           <w:sz w:val="24"/>
           <w:szCs w:val="24"/>
         </w:rPr>
-        <w:t xml:space="preserve">, copie as pastas de </w:t>
-      </w:r>
-      <w:proofErr w:type="spellStart"/>
-      <w:r>
-        <w:rPr>
-          <w:rFonts w:ascii="Times New Roman" w:hAnsi="Times New Roman" w:cs="Times New Roman"/>
-          <w:b/>
-          <w:sz w:val="24"/>
-          <w:szCs w:val="24"/>
-        </w:rPr>
-        <w:t>bd_area</w:t>
-      </w:r>
-      <w:proofErr w:type="spellEnd"/>
-      <w:r>
-        <w:rPr>
-          <w:rFonts w:ascii="Times New Roman" w:hAnsi="Times New Roman" w:cs="Times New Roman"/>
-          <w:sz w:val="24"/>
-          <w:szCs w:val="24"/>
-        </w:rPr>
-        <w:t xml:space="preserve"> a </w:t>
-      </w:r>
-      <w:proofErr w:type="spellStart"/>
-      <w:r>
-        <w:rPr>
-          <w:rFonts w:ascii="Times New Roman" w:hAnsi="Times New Roman" w:cs="Times New Roman"/>
-          <w:b/>
-          <w:sz w:val="24"/>
-          <w:szCs w:val="24"/>
-        </w:rPr>
-        <w:t>bd_usuario</w:t>
-      </w:r>
-      <w:proofErr w:type="spellEnd"/>
-      <w:r>
-        <w:rPr>
-          <w:rFonts w:ascii="Times New Roman" w:hAnsi="Times New Roman" w:cs="Times New Roman"/>
-          <w:sz w:val="24"/>
-          <w:szCs w:val="24"/>
-        </w:rPr>
-        <w:t xml:space="preserve"> para o diretório publico do seu servidor Apache. Assim eles estarão disponíveis para execução pelo browser, desde que o servidor esteja ativado com os serviços de PHP e </w:t>
-      </w:r>
-      <w:proofErr w:type="gramStart"/>
-      <w:r>
-        <w:rPr>
-          <w:rFonts w:ascii="Times New Roman" w:hAnsi="Times New Roman" w:cs="Times New Roman"/>
-          <w:sz w:val="24"/>
-          <w:szCs w:val="24"/>
-        </w:rPr>
-        <w:t>MySQL</w:t>
-      </w:r>
-      <w:proofErr w:type="gramEnd"/>
-      <w:r>
-        <w:rPr>
-          <w:rFonts w:ascii="Times New Roman" w:hAnsi="Times New Roman" w:cs="Times New Roman"/>
-          <w:sz w:val="24"/>
-          <w:szCs w:val="24"/>
-        </w:rPr>
-        <w:t xml:space="preserve"> devidamente instalados no servidor Apache e em execução.</w:t>
+        <w:t>, para ser o banco de dados do sistema.</w:t>
       </w:r>
     </w:p>
     <w:p>
@@ -1671,60 +2297,6 @@
     <w:p>
       <w:pPr>
         <w:spacing w:after="0" w:line="360" w:lineRule="auto"/>
-        <w:ind w:firstLine="360"/>
-        <w:jc w:val="both"/>
-        <w:rPr>
-          <w:rFonts w:ascii="Times New Roman" w:hAnsi="Times New Roman" w:cs="Times New Roman"/>
-          <w:b/>
-          <w:sz w:val="24"/>
-          <w:szCs w:val="24"/>
-        </w:rPr>
-      </w:pPr>
-      <w:r>
-        <w:rPr>
-          <w:rFonts w:ascii="Times New Roman" w:hAnsi="Times New Roman" w:cs="Times New Roman"/>
-          <w:b/>
-          <w:sz w:val="24"/>
-          <w:szCs w:val="24"/>
-        </w:rPr>
-        <w:t xml:space="preserve">Descrição do </w:t>
-      </w:r>
-      <w:r>
-        <w:rPr>
-          <w:rFonts w:ascii="Times New Roman" w:hAnsi="Times New Roman" w:cs="Times New Roman"/>
-          <w:b/>
-          <w:sz w:val="24"/>
-          <w:szCs w:val="24"/>
-        </w:rPr>
-        <w:t>D</w:t>
-      </w:r>
-      <w:r>
-        <w:rPr>
-          <w:rFonts w:ascii="Times New Roman" w:hAnsi="Times New Roman" w:cs="Times New Roman"/>
-          <w:b/>
-          <w:sz w:val="24"/>
-          <w:szCs w:val="24"/>
-        </w:rPr>
-        <w:t>esenvolvimento</w:t>
-      </w:r>
-    </w:p>
-    <w:p>
-      <w:pPr>
-        <w:spacing w:after="0" w:line="360" w:lineRule="auto"/>
-        <w:ind w:firstLine="360"/>
-        <w:jc w:val="both"/>
-        <w:rPr>
-          <w:rFonts w:ascii="Times New Roman" w:hAnsi="Times New Roman" w:cs="Times New Roman"/>
-          <w:sz w:val="24"/>
-          <w:szCs w:val="24"/>
-        </w:rPr>
-      </w:pPr>
-    </w:p>
-    <w:p>
-      <w:pPr>
-        <w:spacing w:after="0" w:line="360" w:lineRule="auto"/>
-        <w:ind w:firstLine="851"/>
-        <w:jc w:val="both"/>
         <w:rPr>
           <w:rFonts w:ascii="Times New Roman" w:hAnsi="Times New Roman" w:cs="Times New Roman"/>
           <w:sz w:val="24"/>
@@ -1738,557 +2310,18 @@
           <w:sz w:val="24"/>
           <w:szCs w:val="24"/>
         </w:rPr>
-        <w:t>Os arquivos “</w:t>
-      </w:r>
-      <w:proofErr w:type="spellStart"/>
-      <w:proofErr w:type="gramStart"/>
-      <w:r>
-        <w:rPr>
-          <w:rFonts w:ascii="Times New Roman" w:hAnsi="Times New Roman" w:cs="Times New Roman"/>
-          <w:b/>
-          <w:sz w:val="24"/>
-          <w:szCs w:val="24"/>
-        </w:rPr>
-        <w:t>config.</w:t>
-      </w:r>
-      <w:proofErr w:type="gramEnd"/>
-      <w:r>
-        <w:rPr>
-          <w:rFonts w:ascii="Times New Roman" w:hAnsi="Times New Roman" w:cs="Times New Roman"/>
-          <w:b/>
-          <w:sz w:val="24"/>
-          <w:szCs w:val="24"/>
-        </w:rPr>
-        <w:t>php</w:t>
-      </w:r>
-      <w:proofErr w:type="spellEnd"/>
-      <w:r>
-        <w:rPr>
-          <w:rFonts w:ascii="Times New Roman" w:hAnsi="Times New Roman" w:cs="Times New Roman"/>
-          <w:sz w:val="24"/>
-          <w:szCs w:val="24"/>
-        </w:rPr>
-        <w:t>” são utilizados para realizar a conexão com o banco de dados para todos os módulos.</w:t>
-      </w:r>
-      <w:r>
-        <w:rPr>
-          <w:rFonts w:ascii="Times New Roman" w:hAnsi="Times New Roman" w:cs="Times New Roman"/>
-          <w:sz w:val="24"/>
-          <w:szCs w:val="24"/>
-        </w:rPr>
-        <w:t xml:space="preserve"> Ao realizar o teste dos módulos, verifique o login e a senha do seu serviço de </w:t>
-      </w:r>
-      <w:proofErr w:type="gramStart"/>
-      <w:r>
-        <w:rPr>
-          <w:rFonts w:ascii="Times New Roman" w:hAnsi="Times New Roman" w:cs="Times New Roman"/>
-          <w:sz w:val="24"/>
-          <w:szCs w:val="24"/>
-        </w:rPr>
-        <w:t>MySQL</w:t>
-      </w:r>
-      <w:proofErr w:type="gramEnd"/>
-      <w:r>
-        <w:rPr>
-          <w:rFonts w:ascii="Times New Roman" w:hAnsi="Times New Roman" w:cs="Times New Roman"/>
-          <w:sz w:val="24"/>
-          <w:szCs w:val="24"/>
-        </w:rPr>
-        <w:t xml:space="preserve"> para cada um dos arquivos “</w:t>
-      </w:r>
-      <w:proofErr w:type="spellStart"/>
-      <w:r>
-        <w:rPr>
-          <w:rFonts w:ascii="Times New Roman" w:hAnsi="Times New Roman" w:cs="Times New Roman"/>
-          <w:b/>
-          <w:sz w:val="24"/>
-          <w:szCs w:val="24"/>
-        </w:rPr>
-        <w:t>config.php</w:t>
-      </w:r>
-      <w:proofErr w:type="spellEnd"/>
-      <w:r>
-        <w:rPr>
-          <w:rFonts w:ascii="Times New Roman" w:hAnsi="Times New Roman" w:cs="Times New Roman"/>
-          <w:sz w:val="24"/>
-          <w:szCs w:val="24"/>
-        </w:rPr>
-        <w:t>”. Por padrão são login: “</w:t>
-      </w:r>
-      <w:r>
-        <w:rPr>
-          <w:rFonts w:ascii="Times New Roman" w:hAnsi="Times New Roman" w:cs="Times New Roman"/>
-          <w:b/>
-          <w:sz w:val="24"/>
-          <w:szCs w:val="24"/>
-        </w:rPr>
-        <w:t>root</w:t>
-      </w:r>
-      <w:r>
-        <w:rPr>
-          <w:rFonts w:ascii="Times New Roman" w:hAnsi="Times New Roman" w:cs="Times New Roman"/>
-          <w:sz w:val="24"/>
-          <w:szCs w:val="24"/>
-        </w:rPr>
-        <w:t>” e senha vazia.</w:t>
-      </w:r>
-    </w:p>
-    <w:p>
-      <w:pPr>
-        <w:spacing w:after="0" w:line="360" w:lineRule="auto"/>
-        <w:ind w:firstLine="851"/>
-        <w:jc w:val="both"/>
-        <w:rPr>
-          <w:rFonts w:ascii="Times New Roman" w:hAnsi="Times New Roman" w:cs="Times New Roman"/>
-          <w:sz w:val="24"/>
-          <w:szCs w:val="24"/>
-        </w:rPr>
-      </w:pPr>
-      <w:r>
-        <w:rPr>
-          <w:rFonts w:ascii="Times New Roman" w:hAnsi="Times New Roman" w:cs="Times New Roman"/>
-          <w:sz w:val="24"/>
-          <w:szCs w:val="24"/>
-        </w:rPr>
-        <w:t xml:space="preserve">Para a realização dos testes dos módulos desenvolvidos de </w:t>
-      </w:r>
-      <w:proofErr w:type="spellStart"/>
-      <w:r>
-        <w:rPr>
-          <w:rFonts w:ascii="Times New Roman" w:hAnsi="Times New Roman" w:cs="Times New Roman"/>
-          <w:b/>
-          <w:sz w:val="24"/>
-          <w:szCs w:val="24"/>
-        </w:rPr>
-        <w:t>bd_area</w:t>
-      </w:r>
-      <w:proofErr w:type="spellEnd"/>
-      <w:r>
-        <w:rPr>
-          <w:rFonts w:ascii="Times New Roman" w:hAnsi="Times New Roman" w:cs="Times New Roman"/>
-          <w:sz w:val="24"/>
-          <w:szCs w:val="24"/>
-        </w:rPr>
-        <w:t xml:space="preserve"> a </w:t>
-      </w:r>
-      <w:proofErr w:type="spellStart"/>
-      <w:r>
-        <w:rPr>
-          <w:rFonts w:ascii="Times New Roman" w:hAnsi="Times New Roman" w:cs="Times New Roman"/>
-          <w:b/>
-          <w:sz w:val="24"/>
-          <w:szCs w:val="24"/>
-        </w:rPr>
-        <w:t>bd_usuario</w:t>
-      </w:r>
-      <w:proofErr w:type="spellEnd"/>
-      <w:r>
-        <w:rPr>
-          <w:rFonts w:ascii="Times New Roman" w:hAnsi="Times New Roman" w:cs="Times New Roman"/>
-          <w:sz w:val="24"/>
-          <w:szCs w:val="24"/>
-        </w:rPr>
-        <w:t xml:space="preserve">, com </w:t>
-      </w:r>
-      <w:proofErr w:type="spellStart"/>
-      <w:r>
-        <w:rPr>
-          <w:rFonts w:ascii="Times New Roman" w:hAnsi="Times New Roman" w:cs="Times New Roman"/>
-          <w:sz w:val="24"/>
-          <w:szCs w:val="24"/>
-        </w:rPr>
-        <w:t>execeção</w:t>
-      </w:r>
-      <w:proofErr w:type="spellEnd"/>
-      <w:r>
-        <w:rPr>
-          <w:rFonts w:ascii="Times New Roman" w:hAnsi="Times New Roman" w:cs="Times New Roman"/>
-          <w:sz w:val="24"/>
-          <w:szCs w:val="24"/>
-        </w:rPr>
-        <w:t xml:space="preserve"> de </w:t>
-      </w:r>
-      <w:proofErr w:type="spellStart"/>
-      <w:r>
-        <w:rPr>
-          <w:rFonts w:ascii="Times New Roman" w:hAnsi="Times New Roman" w:cs="Times New Roman"/>
-          <w:b/>
-          <w:sz w:val="24"/>
-          <w:szCs w:val="24"/>
-        </w:rPr>
-        <w:t>bd_prova</w:t>
-      </w:r>
-      <w:proofErr w:type="spellEnd"/>
-      <w:r>
-        <w:rPr>
-          <w:rFonts w:ascii="Times New Roman" w:hAnsi="Times New Roman" w:cs="Times New Roman"/>
-          <w:sz w:val="24"/>
-          <w:szCs w:val="24"/>
-        </w:rPr>
-        <w:t>,</w:t>
-      </w:r>
-      <w:r>
-        <w:rPr>
-          <w:rFonts w:ascii="Times New Roman" w:hAnsi="Times New Roman" w:cs="Times New Roman"/>
-          <w:sz w:val="24"/>
-          <w:szCs w:val="24"/>
-        </w:rPr>
-        <w:t xml:space="preserve"> </w:t>
-      </w:r>
-      <w:proofErr w:type="spellStart"/>
-      <w:r>
-        <w:rPr>
-          <w:rFonts w:ascii="Times New Roman" w:hAnsi="Times New Roman" w:cs="Times New Roman"/>
-          <w:b/>
-          <w:sz w:val="24"/>
-          <w:szCs w:val="24"/>
-        </w:rPr>
-        <w:t>bd_sessao_construcao</w:t>
-      </w:r>
-      <w:proofErr w:type="spellEnd"/>
-      <w:r>
-        <w:rPr>
-          <w:rFonts w:ascii="Times New Roman" w:hAnsi="Times New Roman" w:cs="Times New Roman"/>
-          <w:b/>
-          <w:sz w:val="24"/>
-          <w:szCs w:val="24"/>
-        </w:rPr>
-        <w:t xml:space="preserve"> </w:t>
-      </w:r>
-      <w:r>
-        <w:rPr>
-          <w:rFonts w:ascii="Times New Roman" w:hAnsi="Times New Roman" w:cs="Times New Roman"/>
-          <w:sz w:val="24"/>
-          <w:szCs w:val="24"/>
-        </w:rPr>
-        <w:t>e</w:t>
-      </w:r>
-      <w:r>
-        <w:rPr>
-          <w:rFonts w:ascii="Times New Roman" w:hAnsi="Times New Roman" w:cs="Times New Roman"/>
-          <w:sz w:val="24"/>
-          <w:szCs w:val="24"/>
-        </w:rPr>
-        <w:t xml:space="preserve"> </w:t>
-      </w:r>
-      <w:proofErr w:type="spellStart"/>
-      <w:r>
-        <w:rPr>
-          <w:rFonts w:ascii="Times New Roman" w:hAnsi="Times New Roman" w:cs="Times New Roman"/>
-          <w:b/>
-          <w:sz w:val="24"/>
-          <w:szCs w:val="24"/>
-        </w:rPr>
-        <w:t>bd_teste</w:t>
-      </w:r>
-      <w:proofErr w:type="spellEnd"/>
-      <w:r>
-        <w:rPr>
-          <w:rFonts w:ascii="Times New Roman" w:hAnsi="Times New Roman" w:cs="Times New Roman"/>
-          <w:sz w:val="24"/>
-          <w:szCs w:val="24"/>
-        </w:rPr>
-        <w:t xml:space="preserve"> deverá começar pelos scripts terminados em “</w:t>
-      </w:r>
-      <w:r>
-        <w:rPr>
-          <w:rFonts w:ascii="Times New Roman" w:hAnsi="Times New Roman" w:cs="Times New Roman"/>
-          <w:b/>
-          <w:sz w:val="24"/>
-          <w:szCs w:val="24"/>
-        </w:rPr>
-        <w:t>_</w:t>
-      </w:r>
-      <w:proofErr w:type="spellStart"/>
-      <w:proofErr w:type="gramStart"/>
-      <w:r>
-        <w:rPr>
-          <w:rFonts w:ascii="Times New Roman" w:hAnsi="Times New Roman" w:cs="Times New Roman"/>
-          <w:b/>
-          <w:sz w:val="24"/>
-          <w:szCs w:val="24"/>
-        </w:rPr>
-        <w:t>lista.</w:t>
-      </w:r>
-      <w:proofErr w:type="gramEnd"/>
-      <w:r>
-        <w:rPr>
-          <w:rFonts w:ascii="Times New Roman" w:hAnsi="Times New Roman" w:cs="Times New Roman"/>
-          <w:b/>
-          <w:sz w:val="24"/>
-          <w:szCs w:val="24"/>
-        </w:rPr>
-        <w:t>php</w:t>
-      </w:r>
-      <w:proofErr w:type="spellEnd"/>
-      <w:r>
-        <w:rPr>
-          <w:rFonts w:ascii="Times New Roman" w:hAnsi="Times New Roman" w:cs="Times New Roman"/>
-          <w:sz w:val="24"/>
-          <w:szCs w:val="24"/>
-        </w:rPr>
-        <w:t>” dos respectivos diretórios.</w:t>
-      </w:r>
-    </w:p>
-    <w:p>
-      <w:pPr>
-        <w:spacing w:after="0" w:line="360" w:lineRule="auto"/>
-        <w:ind w:firstLine="851"/>
-        <w:jc w:val="both"/>
-        <w:rPr>
-          <w:rFonts w:ascii="Times New Roman" w:hAnsi="Times New Roman" w:cs="Times New Roman"/>
-          <w:sz w:val="24"/>
-          <w:szCs w:val="24"/>
-        </w:rPr>
-      </w:pPr>
-      <w:r>
-        <w:rPr>
-          <w:rFonts w:ascii="Times New Roman" w:hAnsi="Times New Roman" w:cs="Times New Roman"/>
-          <w:sz w:val="24"/>
-          <w:szCs w:val="24"/>
-        </w:rPr>
-        <w:t xml:space="preserve">Para a realização dos testes de </w:t>
-      </w:r>
-      <w:proofErr w:type="spellStart"/>
-      <w:r>
-        <w:rPr>
-          <w:rFonts w:ascii="Times New Roman" w:hAnsi="Times New Roman" w:cs="Times New Roman"/>
-          <w:b/>
-          <w:sz w:val="24"/>
-          <w:szCs w:val="24"/>
-        </w:rPr>
-        <w:t>bd_questao</w:t>
-      </w:r>
-      <w:proofErr w:type="spellEnd"/>
-      <w:r>
-        <w:rPr>
-          <w:rFonts w:ascii="Times New Roman" w:hAnsi="Times New Roman" w:cs="Times New Roman"/>
-          <w:sz w:val="24"/>
-          <w:szCs w:val="24"/>
-        </w:rPr>
-        <w:t xml:space="preserve"> e </w:t>
-      </w:r>
-      <w:proofErr w:type="spellStart"/>
-      <w:r>
-        <w:rPr>
-          <w:rFonts w:ascii="Times New Roman" w:hAnsi="Times New Roman" w:cs="Times New Roman"/>
-          <w:b/>
-          <w:sz w:val="24"/>
-          <w:szCs w:val="24"/>
-        </w:rPr>
-        <w:t>bd_prova</w:t>
-      </w:r>
-      <w:proofErr w:type="spellEnd"/>
-      <w:r>
-        <w:rPr>
-          <w:rFonts w:ascii="Times New Roman" w:hAnsi="Times New Roman" w:cs="Times New Roman"/>
-          <w:sz w:val="24"/>
-          <w:szCs w:val="24"/>
-        </w:rPr>
-        <w:t>, poderá ser utilizado tanto os scripts terminados em “</w:t>
-      </w:r>
-      <w:r>
-        <w:rPr>
-          <w:rFonts w:ascii="Times New Roman" w:hAnsi="Times New Roman" w:cs="Times New Roman"/>
-          <w:b/>
-          <w:sz w:val="24"/>
-          <w:szCs w:val="24"/>
-        </w:rPr>
-        <w:t>_</w:t>
-      </w:r>
-      <w:proofErr w:type="spellStart"/>
-      <w:proofErr w:type="gramStart"/>
-      <w:r>
-        <w:rPr>
-          <w:rFonts w:ascii="Times New Roman" w:hAnsi="Times New Roman" w:cs="Times New Roman"/>
-          <w:b/>
-          <w:sz w:val="24"/>
-          <w:szCs w:val="24"/>
-        </w:rPr>
-        <w:t>questao.</w:t>
-      </w:r>
-      <w:proofErr w:type="gramEnd"/>
-      <w:r>
-        <w:rPr>
-          <w:rFonts w:ascii="Times New Roman" w:hAnsi="Times New Roman" w:cs="Times New Roman"/>
-          <w:b/>
-          <w:sz w:val="24"/>
-          <w:szCs w:val="24"/>
-        </w:rPr>
-        <w:t>php</w:t>
-      </w:r>
-      <w:proofErr w:type="spellEnd"/>
-      <w:r>
-        <w:rPr>
-          <w:rFonts w:ascii="Times New Roman" w:hAnsi="Times New Roman" w:cs="Times New Roman"/>
-          <w:sz w:val="24"/>
-          <w:szCs w:val="24"/>
-        </w:rPr>
-        <w:t>” como “</w:t>
-      </w:r>
-      <w:r>
-        <w:rPr>
-          <w:rFonts w:ascii="Times New Roman" w:hAnsi="Times New Roman" w:cs="Times New Roman"/>
-          <w:b/>
-          <w:sz w:val="24"/>
-          <w:szCs w:val="24"/>
-        </w:rPr>
-        <w:t>_</w:t>
-      </w:r>
-      <w:proofErr w:type="spellStart"/>
-      <w:r>
-        <w:rPr>
-          <w:rFonts w:ascii="Times New Roman" w:hAnsi="Times New Roman" w:cs="Times New Roman"/>
-          <w:b/>
-          <w:sz w:val="24"/>
-          <w:szCs w:val="24"/>
-        </w:rPr>
-        <w:t>resposta.php</w:t>
-      </w:r>
-      <w:proofErr w:type="spellEnd"/>
-      <w:r>
-        <w:rPr>
-          <w:rFonts w:ascii="Times New Roman" w:hAnsi="Times New Roman" w:cs="Times New Roman"/>
-          <w:sz w:val="24"/>
-          <w:szCs w:val="24"/>
-        </w:rPr>
-        <w:t>”</w:t>
-      </w:r>
-    </w:p>
-    <w:p>
-      <w:pPr>
-        <w:spacing w:after="0" w:line="360" w:lineRule="auto"/>
-        <w:ind w:firstLine="851"/>
-        <w:jc w:val="both"/>
-        <w:rPr>
-          <w:rFonts w:ascii="Times New Roman" w:hAnsi="Times New Roman" w:cs="Times New Roman"/>
-          <w:sz w:val="24"/>
-          <w:szCs w:val="24"/>
-        </w:rPr>
-      </w:pPr>
-      <w:r>
-        <w:rPr>
-          <w:rFonts w:ascii="Times New Roman" w:hAnsi="Times New Roman" w:cs="Times New Roman"/>
-          <w:sz w:val="24"/>
-          <w:szCs w:val="24"/>
-        </w:rPr>
-        <w:t xml:space="preserve">Até o momento foram desenvolvidos de forma parcial os módulos, onde pode ser realizado o cadastro, alteração e exclusão de Área, Assunto, Disciplina, </w:t>
-      </w:r>
-      <w:proofErr w:type="gramStart"/>
-      <w:r>
-        <w:rPr>
-          <w:rFonts w:ascii="Times New Roman" w:hAnsi="Times New Roman" w:cs="Times New Roman"/>
-          <w:sz w:val="24"/>
-          <w:szCs w:val="24"/>
-        </w:rPr>
-        <w:t>Prova,</w:t>
-      </w:r>
-      <w:proofErr w:type="gramEnd"/>
-      <w:r>
-        <w:rPr>
-          <w:rFonts w:ascii="Times New Roman" w:hAnsi="Times New Roman" w:cs="Times New Roman"/>
-          <w:sz w:val="24"/>
-          <w:szCs w:val="24"/>
-        </w:rPr>
-        <w:t xml:space="preserve"> Questão e Usuário. Ainda serão desenvolvidas as telas de visualização desses dados. O módulo teste já está em execução, onde questões são aleatoriamente capturadas do banco de dados para que o usuário possa responder a questão ou pular responder outra questão. </w:t>
-      </w:r>
-    </w:p>
-    <w:p>
-      <w:pPr>
-        <w:spacing w:after="0" w:line="360" w:lineRule="auto"/>
-        <w:ind w:firstLine="851"/>
-        <w:jc w:val="both"/>
-        <w:rPr>
-          <w:rFonts w:ascii="Times New Roman" w:hAnsi="Times New Roman" w:cs="Times New Roman"/>
-          <w:sz w:val="24"/>
-          <w:szCs w:val="24"/>
-        </w:rPr>
-      </w:pPr>
-      <w:r>
-        <w:rPr>
-          <w:rFonts w:ascii="Times New Roman" w:hAnsi="Times New Roman" w:cs="Times New Roman"/>
-          <w:sz w:val="24"/>
-          <w:szCs w:val="24"/>
-        </w:rPr>
-        <w:t xml:space="preserve">O modulo prova se encontra preparado para criar uma lista de questões e retornar a quantidade de questões acertadas e quais foram </w:t>
-      </w:r>
-      <w:proofErr w:type="gramStart"/>
-      <w:r>
-        <w:rPr>
-          <w:rFonts w:ascii="Times New Roman" w:hAnsi="Times New Roman" w:cs="Times New Roman"/>
-          <w:sz w:val="24"/>
-          <w:szCs w:val="24"/>
-        </w:rPr>
-        <w:t>as</w:t>
-      </w:r>
-      <w:proofErr w:type="gramEnd"/>
-      <w:r>
-        <w:rPr>
-          <w:rFonts w:ascii="Times New Roman" w:hAnsi="Times New Roman" w:cs="Times New Roman"/>
-          <w:sz w:val="24"/>
-          <w:szCs w:val="24"/>
-        </w:rPr>
-        <w:t xml:space="preserve"> opções respondidas corretamente e quais não foram; para este módulo falta desenvolver o filtro que determinará quais questões serão utilizadas para gerar a prova.</w:t>
-      </w:r>
-    </w:p>
-    <w:p>
-      <w:pPr>
-        <w:spacing w:after="0" w:line="360" w:lineRule="auto"/>
-        <w:ind w:firstLine="851"/>
-        <w:jc w:val="both"/>
-        <w:rPr>
-          <w:rFonts w:ascii="Times New Roman" w:hAnsi="Times New Roman" w:cs="Times New Roman"/>
-          <w:sz w:val="24"/>
-          <w:szCs w:val="24"/>
-        </w:rPr>
-      </w:pPr>
-      <w:r>
-        <w:rPr>
-          <w:rFonts w:ascii="Times New Roman" w:hAnsi="Times New Roman" w:cs="Times New Roman"/>
-          <w:sz w:val="24"/>
-          <w:szCs w:val="24"/>
-        </w:rPr>
-        <w:t xml:space="preserve">Por fim, o módulo login se encontra em desenvolvimento, de onde </w:t>
-      </w:r>
-      <w:proofErr w:type="gramStart"/>
-      <w:r>
-        <w:rPr>
-          <w:rFonts w:ascii="Times New Roman" w:hAnsi="Times New Roman" w:cs="Times New Roman"/>
-          <w:sz w:val="24"/>
-          <w:szCs w:val="24"/>
-        </w:rPr>
-        <w:t>pode-se</w:t>
-      </w:r>
-      <w:proofErr w:type="gramEnd"/>
-      <w:r>
-        <w:rPr>
-          <w:rFonts w:ascii="Times New Roman" w:hAnsi="Times New Roman" w:cs="Times New Roman"/>
-          <w:sz w:val="24"/>
-          <w:szCs w:val="24"/>
-        </w:rPr>
-        <w:t xml:space="preserve"> obter o nome do usuário em acesso e o seu tipo de usuário.</w:t>
-      </w:r>
-    </w:p>
-    <w:p>
-      <w:pPr>
-        <w:spacing w:after="0" w:line="360" w:lineRule="auto"/>
-        <w:ind w:firstLine="851"/>
-        <w:jc w:val="both"/>
-        <w:rPr>
-          <w:rFonts w:ascii="Times New Roman" w:hAnsi="Times New Roman" w:cs="Times New Roman"/>
-          <w:sz w:val="24"/>
-          <w:szCs w:val="24"/>
-          <w:u w:val="single"/>
-        </w:rPr>
-      </w:pPr>
-      <w:r>
-        <w:rPr>
-          <w:rFonts w:ascii="Times New Roman" w:hAnsi="Times New Roman" w:cs="Times New Roman"/>
-          <w:sz w:val="24"/>
-          <w:szCs w:val="24"/>
-        </w:rPr>
-        <w:t>Os próximos passos para o desenvolvimento, além dos já descritos anteriormente, é realizar a integração dos módulos formando o sistema final.</w:t>
-      </w:r>
+        <w:t xml:space="preserve">Ao finalizar este </w:t>
+      </w:r>
+      <w:r>
+        <w:rPr>
+          <w:rFonts w:ascii="Times New Roman" w:hAnsi="Times New Roman" w:cs="Times New Roman"/>
+          <w:sz w:val="24"/>
+          <w:szCs w:val="24"/>
+        </w:rPr>
+        <w:t>passo a passo, o sistema já pode ser utilizado.</w:t>
+      </w:r>
+      <w:bookmarkStart w:id="0" w:name="_GoBack"/>
+      <w:bookmarkEnd w:id="0"/>
     </w:p>
     <w:sectPr>
       <w:pgSz w:w="11906" w:h="16838"/>
@@ -2642,6 +2675,119 @@
     </w:lvl>
   </w:abstractNum>
   <w:abstractNum w:abstractNumId="3">
+    <w:nsid w:val="12BC5E03"/>
+    <w:multiLevelType w:val="hybridMultilevel"/>
+    <w:tmpl w:val="E73A41D0"/>
+    <w:lvl w:ilvl="0" w:tplc="04160001">
+      <w:start w:val="1"/>
+      <w:numFmt w:val="bullet"/>
+      <w:lvlText w:val=""/>
+      <w:lvlJc w:val="left"/>
+      <w:pPr>
+        <w:ind w:left="2520" w:hanging="360"/>
+      </w:pPr>
+      <w:rPr>
+        <w:rFonts w:ascii="Symbol" w:hAnsi="Symbol" w:hint="default"/>
+      </w:rPr>
+    </w:lvl>
+    <w:lvl w:ilvl="1" w:tplc="04160003" w:tentative="1">
+      <w:start w:val="1"/>
+      <w:numFmt w:val="bullet"/>
+      <w:lvlText w:val="o"/>
+      <w:lvlJc w:val="left"/>
+      <w:pPr>
+        <w:ind w:left="3240" w:hanging="360"/>
+      </w:pPr>
+      <w:rPr>
+        <w:rFonts w:ascii="Courier New" w:hAnsi="Courier New" w:cs="Courier New" w:hint="default"/>
+      </w:rPr>
+    </w:lvl>
+    <w:lvl w:ilvl="2" w:tplc="04160005" w:tentative="1">
+      <w:start w:val="1"/>
+      <w:numFmt w:val="bullet"/>
+      <w:lvlText w:val=""/>
+      <w:lvlJc w:val="left"/>
+      <w:pPr>
+        <w:ind w:left="3960" w:hanging="360"/>
+      </w:pPr>
+      <w:rPr>
+        <w:rFonts w:ascii="Wingdings" w:hAnsi="Wingdings" w:hint="default"/>
+      </w:rPr>
+    </w:lvl>
+    <w:lvl w:ilvl="3" w:tplc="04160001" w:tentative="1">
+      <w:start w:val="1"/>
+      <w:numFmt w:val="bullet"/>
+      <w:lvlText w:val=""/>
+      <w:lvlJc w:val="left"/>
+      <w:pPr>
+        <w:ind w:left="4680" w:hanging="360"/>
+      </w:pPr>
+      <w:rPr>
+        <w:rFonts w:ascii="Symbol" w:hAnsi="Symbol" w:hint="default"/>
+      </w:rPr>
+    </w:lvl>
+    <w:lvl w:ilvl="4" w:tplc="04160003" w:tentative="1">
+      <w:start w:val="1"/>
+      <w:numFmt w:val="bullet"/>
+      <w:lvlText w:val="o"/>
+      <w:lvlJc w:val="left"/>
+      <w:pPr>
+        <w:ind w:left="5400" w:hanging="360"/>
+      </w:pPr>
+      <w:rPr>
+        <w:rFonts w:ascii="Courier New" w:hAnsi="Courier New" w:cs="Courier New" w:hint="default"/>
+      </w:rPr>
+    </w:lvl>
+    <w:lvl w:ilvl="5" w:tplc="04160005" w:tentative="1">
+      <w:start w:val="1"/>
+      <w:numFmt w:val="bullet"/>
+      <w:lvlText w:val=""/>
+      <w:lvlJc w:val="left"/>
+      <w:pPr>
+        <w:ind w:left="6120" w:hanging="360"/>
+      </w:pPr>
+      <w:rPr>
+        <w:rFonts w:ascii="Wingdings" w:hAnsi="Wingdings" w:hint="default"/>
+      </w:rPr>
+    </w:lvl>
+    <w:lvl w:ilvl="6" w:tplc="04160001" w:tentative="1">
+      <w:start w:val="1"/>
+      <w:numFmt w:val="bullet"/>
+      <w:lvlText w:val=""/>
+      <w:lvlJc w:val="left"/>
+      <w:pPr>
+        <w:ind w:left="6840" w:hanging="360"/>
+      </w:pPr>
+      <w:rPr>
+        <w:rFonts w:ascii="Symbol" w:hAnsi="Symbol" w:hint="default"/>
+      </w:rPr>
+    </w:lvl>
+    <w:lvl w:ilvl="7" w:tplc="04160003" w:tentative="1">
+      <w:start w:val="1"/>
+      <w:numFmt w:val="bullet"/>
+      <w:lvlText w:val="o"/>
+      <w:lvlJc w:val="left"/>
+      <w:pPr>
+        <w:ind w:left="7560" w:hanging="360"/>
+      </w:pPr>
+      <w:rPr>
+        <w:rFonts w:ascii="Courier New" w:hAnsi="Courier New" w:cs="Courier New" w:hint="default"/>
+      </w:rPr>
+    </w:lvl>
+    <w:lvl w:ilvl="8" w:tplc="04160005" w:tentative="1">
+      <w:start w:val="1"/>
+      <w:numFmt w:val="bullet"/>
+      <w:lvlText w:val=""/>
+      <w:lvlJc w:val="left"/>
+      <w:pPr>
+        <w:ind w:left="8280" w:hanging="360"/>
+      </w:pPr>
+      <w:rPr>
+        <w:rFonts w:ascii="Wingdings" w:hAnsi="Wingdings" w:hint="default"/>
+      </w:rPr>
+    </w:lvl>
+  </w:abstractNum>
+  <w:abstractNum w:abstractNumId="4">
     <w:nsid w:val="1A973EC3"/>
     <w:multiLevelType w:val="hybridMultilevel"/>
     <w:tmpl w:val="C04CA13A"/>
@@ -2730,7 +2876,7 @@
       </w:pPr>
     </w:lvl>
   </w:abstractNum>
-  <w:abstractNum w:abstractNumId="4">
+  <w:abstractNum w:abstractNumId="5">
     <w:nsid w:val="22926F2D"/>
     <w:multiLevelType w:val="hybridMultilevel"/>
     <w:tmpl w:val="4E3CD936"/>
@@ -2843,7 +2989,7 @@
       </w:rPr>
     </w:lvl>
   </w:abstractNum>
-  <w:abstractNum w:abstractNumId="5">
+  <w:abstractNum w:abstractNumId="6">
     <w:nsid w:val="26444AF7"/>
     <w:multiLevelType w:val="hybridMultilevel"/>
     <w:tmpl w:val="B3B25834"/>
@@ -2932,7 +3078,93 @@
       </w:pPr>
     </w:lvl>
   </w:abstractNum>
-  <w:abstractNum w:abstractNumId="6">
+  <w:abstractNum w:abstractNumId="7">
+    <w:nsid w:val="38C22C6D"/>
+    <w:multiLevelType w:val="hybridMultilevel"/>
+    <w:tmpl w:val="FAF0571A"/>
+    <w:lvl w:ilvl="0" w:tplc="0416000F">
+      <w:start w:val="1"/>
+      <w:numFmt w:val="decimal"/>
+      <w:lvlText w:val="%1."/>
+      <w:lvlJc w:val="left"/>
+      <w:pPr>
+        <w:ind w:left="720" w:hanging="360"/>
+      </w:pPr>
+    </w:lvl>
+    <w:lvl w:ilvl="1" w:tplc="04160019" w:tentative="1">
+      <w:start w:val="1"/>
+      <w:numFmt w:val="lowerLetter"/>
+      <w:lvlText w:val="%2."/>
+      <w:lvlJc w:val="left"/>
+      <w:pPr>
+        <w:ind w:left="1440" w:hanging="360"/>
+      </w:pPr>
+    </w:lvl>
+    <w:lvl w:ilvl="2" w:tplc="0416001B" w:tentative="1">
+      <w:start w:val="1"/>
+      <w:numFmt w:val="lowerRoman"/>
+      <w:lvlText w:val="%3."/>
+      <w:lvlJc w:val="right"/>
+      <w:pPr>
+        <w:ind w:left="2160" w:hanging="180"/>
+      </w:pPr>
+    </w:lvl>
+    <w:lvl w:ilvl="3" w:tplc="0416000F" w:tentative="1">
+      <w:start w:val="1"/>
+      <w:numFmt w:val="decimal"/>
+      <w:lvlText w:val="%4."/>
+      <w:lvlJc w:val="left"/>
+      <w:pPr>
+        <w:ind w:left="2880" w:hanging="360"/>
+      </w:pPr>
+    </w:lvl>
+    <w:lvl w:ilvl="4" w:tplc="04160019" w:tentative="1">
+      <w:start w:val="1"/>
+      <w:numFmt w:val="lowerLetter"/>
+      <w:lvlText w:val="%5."/>
+      <w:lvlJc w:val="left"/>
+      <w:pPr>
+        <w:ind w:left="3600" w:hanging="360"/>
+      </w:pPr>
+    </w:lvl>
+    <w:lvl w:ilvl="5" w:tplc="0416001B" w:tentative="1">
+      <w:start w:val="1"/>
+      <w:numFmt w:val="lowerRoman"/>
+      <w:lvlText w:val="%6."/>
+      <w:lvlJc w:val="right"/>
+      <w:pPr>
+        <w:ind w:left="4320" w:hanging="180"/>
+      </w:pPr>
+    </w:lvl>
+    <w:lvl w:ilvl="6" w:tplc="0416000F" w:tentative="1">
+      <w:start w:val="1"/>
+      <w:numFmt w:val="decimal"/>
+      <w:lvlText w:val="%7."/>
+      <w:lvlJc w:val="left"/>
+      <w:pPr>
+        <w:ind w:left="5040" w:hanging="360"/>
+      </w:pPr>
+    </w:lvl>
+    <w:lvl w:ilvl="7" w:tplc="04160019" w:tentative="1">
+      <w:start w:val="1"/>
+      <w:numFmt w:val="lowerLetter"/>
+      <w:lvlText w:val="%8."/>
+      <w:lvlJc w:val="left"/>
+      <w:pPr>
+        <w:ind w:left="5760" w:hanging="360"/>
+      </w:pPr>
+    </w:lvl>
+    <w:lvl w:ilvl="8" w:tplc="0416001B" w:tentative="1">
+      <w:start w:val="1"/>
+      <w:numFmt w:val="lowerRoman"/>
+      <w:lvlText w:val="%9."/>
+      <w:lvlJc w:val="right"/>
+      <w:pPr>
+        <w:ind w:left="6480" w:hanging="180"/>
+      </w:pPr>
+    </w:lvl>
+  </w:abstractNum>
+  <w:abstractNum w:abstractNumId="8">
     <w:nsid w:val="48F813B6"/>
     <w:multiLevelType w:val="hybridMultilevel"/>
     <w:tmpl w:val="4DC288A0"/>
@@ -3045,7 +3277,93 @@
       </w:rPr>
     </w:lvl>
   </w:abstractNum>
-  <w:abstractNum w:abstractNumId="7">
+  <w:abstractNum w:abstractNumId="9">
+    <w:nsid w:val="4F4678F0"/>
+    <w:multiLevelType w:val="hybridMultilevel"/>
+    <w:tmpl w:val="C8C25756"/>
+    <w:lvl w:ilvl="0" w:tplc="0416000F">
+      <w:start w:val="1"/>
+      <w:numFmt w:val="decimal"/>
+      <w:lvlText w:val="%1."/>
+      <w:lvlJc w:val="left"/>
+      <w:pPr>
+        <w:ind w:left="1494" w:hanging="360"/>
+      </w:pPr>
+    </w:lvl>
+    <w:lvl w:ilvl="1" w:tplc="04160019" w:tentative="1">
+      <w:start w:val="1"/>
+      <w:numFmt w:val="lowerLetter"/>
+      <w:lvlText w:val="%2."/>
+      <w:lvlJc w:val="left"/>
+      <w:pPr>
+        <w:ind w:left="2214" w:hanging="360"/>
+      </w:pPr>
+    </w:lvl>
+    <w:lvl w:ilvl="2" w:tplc="0416001B" w:tentative="1">
+      <w:start w:val="1"/>
+      <w:numFmt w:val="lowerRoman"/>
+      <w:lvlText w:val="%3."/>
+      <w:lvlJc w:val="right"/>
+      <w:pPr>
+        <w:ind w:left="2934" w:hanging="180"/>
+      </w:pPr>
+    </w:lvl>
+    <w:lvl w:ilvl="3" w:tplc="0416000F" w:tentative="1">
+      <w:start w:val="1"/>
+      <w:numFmt w:val="decimal"/>
+      <w:lvlText w:val="%4."/>
+      <w:lvlJc w:val="left"/>
+      <w:pPr>
+        <w:ind w:left="3654" w:hanging="360"/>
+      </w:pPr>
+    </w:lvl>
+    <w:lvl w:ilvl="4" w:tplc="04160019" w:tentative="1">
+      <w:start w:val="1"/>
+      <w:numFmt w:val="lowerLetter"/>
+      <w:lvlText w:val="%5."/>
+      <w:lvlJc w:val="left"/>
+      <w:pPr>
+        <w:ind w:left="4374" w:hanging="360"/>
+      </w:pPr>
+    </w:lvl>
+    <w:lvl w:ilvl="5" w:tplc="0416001B" w:tentative="1">
+      <w:start w:val="1"/>
+      <w:numFmt w:val="lowerRoman"/>
+      <w:lvlText w:val="%6."/>
+      <w:lvlJc w:val="right"/>
+      <w:pPr>
+        <w:ind w:left="5094" w:hanging="180"/>
+      </w:pPr>
+    </w:lvl>
+    <w:lvl w:ilvl="6" w:tplc="0416000F" w:tentative="1">
+      <w:start w:val="1"/>
+      <w:numFmt w:val="decimal"/>
+      <w:lvlText w:val="%7."/>
+      <w:lvlJc w:val="left"/>
+      <w:pPr>
+        <w:ind w:left="5814" w:hanging="360"/>
+      </w:pPr>
+    </w:lvl>
+    <w:lvl w:ilvl="7" w:tplc="04160019" w:tentative="1">
+      <w:start w:val="1"/>
+      <w:numFmt w:val="lowerLetter"/>
+      <w:lvlText w:val="%8."/>
+      <w:lvlJc w:val="left"/>
+      <w:pPr>
+        <w:ind w:left="6534" w:hanging="360"/>
+      </w:pPr>
+    </w:lvl>
+    <w:lvl w:ilvl="8" w:tplc="0416001B" w:tentative="1">
+      <w:start w:val="1"/>
+      <w:numFmt w:val="lowerRoman"/>
+      <w:lvlText w:val="%9."/>
+      <w:lvlJc w:val="right"/>
+      <w:pPr>
+        <w:ind w:left="7254" w:hanging="180"/>
+      </w:pPr>
+    </w:lvl>
+  </w:abstractNum>
+  <w:abstractNum w:abstractNumId="10">
     <w:nsid w:val="62923778"/>
     <w:multiLevelType w:val="hybridMultilevel"/>
     <w:tmpl w:val="7C2E856A"/>
@@ -3158,7 +3476,7 @@
       </w:rPr>
     </w:lvl>
   </w:abstractNum>
-  <w:abstractNum w:abstractNumId="8">
+  <w:abstractNum w:abstractNumId="11">
     <w:nsid w:val="69E83331"/>
     <w:multiLevelType w:val="hybridMultilevel"/>
     <w:tmpl w:val="50AC45B8"/>
@@ -3271,7 +3589,7 @@
       </w:rPr>
     </w:lvl>
   </w:abstractNum>
-  <w:abstractNum w:abstractNumId="9">
+  <w:abstractNum w:abstractNumId="12">
     <w:nsid w:val="6FCE043A"/>
     <w:multiLevelType w:val="hybridMultilevel"/>
     <w:tmpl w:val="3662CE0C"/>
@@ -3384,7 +3702,7 @@
       </w:rPr>
     </w:lvl>
   </w:abstractNum>
-  <w:abstractNum w:abstractNumId="10">
+  <w:abstractNum w:abstractNumId="13">
     <w:nsid w:val="720B589D"/>
     <w:multiLevelType w:val="hybridMultilevel"/>
     <w:tmpl w:val="895CFB18"/>
@@ -3497,7 +3815,7 @@
       </w:rPr>
     </w:lvl>
   </w:abstractNum>
-  <w:abstractNum w:abstractNumId="11">
+  <w:abstractNum w:abstractNumId="14">
     <w:nsid w:val="7C702197"/>
     <w:multiLevelType w:val="hybridMultilevel"/>
     <w:tmpl w:val="FDD6831E"/>
@@ -3610,30 +3928,33 @@
       </w:rPr>
     </w:lvl>
   </w:abstractNum>
-  <w:abstractNum w:abstractNumId="12">
+  <w:abstractNum w:abstractNumId="15">
     <w:nsid w:val="7D9917B4"/>
     <w:multiLevelType w:val="hybridMultilevel"/>
-    <w:tmpl w:val="6A0496DA"/>
+    <w:tmpl w:val="344A7C12"/>
     <w:lvl w:ilvl="0" w:tplc="0416000F">
       <w:start w:val="1"/>
       <w:numFmt w:val="decimal"/>
       <w:lvlText w:val="%1."/>
       <w:lvlJc w:val="left"/>
       <w:pPr>
-        <w:ind w:left="720" w:hanging="360"/>
+        <w:ind w:left="1440" w:hanging="360"/>
       </w:pPr>
       <w:rPr>
         <w:rFonts w:hint="default"/>
       </w:rPr>
     </w:lvl>
-    <w:lvl w:ilvl="1" w:tplc="04160019" w:tentative="1">
-      <w:start w:val="1"/>
-      <w:numFmt w:val="lowerLetter"/>
-      <w:lvlText w:val="%2."/>
-      <w:lvlJc w:val="left"/>
-      <w:pPr>
-        <w:ind w:left="1440" w:hanging="360"/>
-      </w:pPr>
+    <w:lvl w:ilvl="1" w:tplc="04160001">
+      <w:start w:val="1"/>
+      <w:numFmt w:val="bullet"/>
+      <w:lvlText w:val=""/>
+      <w:lvlJc w:val="left"/>
+      <w:pPr>
+        <w:ind w:left="2160" w:hanging="360"/>
+      </w:pPr>
+      <w:rPr>
+        <w:rFonts w:ascii="Symbol" w:hAnsi="Symbol" w:hint="default"/>
+      </w:rPr>
     </w:lvl>
     <w:lvl w:ilvl="2" w:tplc="0416001B" w:tentative="1">
       <w:start w:val="1"/>
@@ -3641,7 +3962,7 @@
       <w:lvlText w:val="%3."/>
       <w:lvlJc w:val="right"/>
       <w:pPr>
-        <w:ind w:left="2160" w:hanging="180"/>
+        <w:ind w:left="2880" w:hanging="180"/>
       </w:pPr>
     </w:lvl>
     <w:lvl w:ilvl="3" w:tplc="0416000F" w:tentative="1">
@@ -3650,7 +3971,7 @@
       <w:lvlText w:val="%4."/>
       <w:lvlJc w:val="left"/>
       <w:pPr>
-        <w:ind w:left="2880" w:hanging="360"/>
+        <w:ind w:left="3600" w:hanging="360"/>
       </w:pPr>
     </w:lvl>
     <w:lvl w:ilvl="4" w:tplc="04160019" w:tentative="1">
@@ -3659,7 +3980,7 @@
       <w:lvlText w:val="%5."/>
       <w:lvlJc w:val="left"/>
       <w:pPr>
-        <w:ind w:left="3600" w:hanging="360"/>
+        <w:ind w:left="4320" w:hanging="360"/>
       </w:pPr>
     </w:lvl>
     <w:lvl w:ilvl="5" w:tplc="0416001B" w:tentative="1">
@@ -3668,7 +3989,7 @@
       <w:lvlText w:val="%6."/>
       <w:lvlJc w:val="right"/>
       <w:pPr>
-        <w:ind w:left="4320" w:hanging="180"/>
+        <w:ind w:left="5040" w:hanging="180"/>
       </w:pPr>
     </w:lvl>
     <w:lvl w:ilvl="6" w:tplc="0416000F" w:tentative="1">
@@ -3677,7 +3998,7 @@
       <w:lvlText w:val="%7."/>
       <w:lvlJc w:val="left"/>
       <w:pPr>
-        <w:ind w:left="5040" w:hanging="360"/>
+        <w:ind w:left="5760" w:hanging="360"/>
       </w:pPr>
     </w:lvl>
     <w:lvl w:ilvl="7" w:tplc="04160019" w:tentative="1">
@@ -3686,7 +4007,7 @@
       <w:lvlText w:val="%8."/>
       <w:lvlJc w:val="left"/>
       <w:pPr>
-        <w:ind w:left="5760" w:hanging="360"/>
+        <w:ind w:left="6480" w:hanging="360"/>
       </w:pPr>
     </w:lvl>
     <w:lvl w:ilvl="8" w:tplc="0416001B" w:tentative="1">
@@ -3695,48 +4016,57 @@
       <w:lvlText w:val="%9."/>
       <w:lvlJc w:val="right"/>
       <w:pPr>
-        <w:ind w:left="6480" w:hanging="180"/>
+        <w:ind w:left="7200" w:hanging="180"/>
       </w:pPr>
     </w:lvl>
   </w:abstractNum>
   <w:num w:numId="1">
-    <w:abstractNumId w:val="4"/>
+    <w:abstractNumId w:val="5"/>
   </w:num>
   <w:num w:numId="2">
-    <w:abstractNumId w:val="10"/>
+    <w:abstractNumId w:val="13"/>
   </w:num>
   <w:num w:numId="3">
     <w:abstractNumId w:val="2"/>
   </w:num>
   <w:num w:numId="4">
-    <w:abstractNumId w:val="3"/>
+    <w:abstractNumId w:val="4"/>
   </w:num>
   <w:num w:numId="5">
-    <w:abstractNumId w:val="6"/>
+    <w:abstractNumId w:val="8"/>
   </w:num>
   <w:num w:numId="6">
-    <w:abstractNumId w:val="9"/>
+    <w:abstractNumId w:val="12"/>
   </w:num>
   <w:num w:numId="7">
     <w:abstractNumId w:val="1"/>
   </w:num>
   <w:num w:numId="8">
-    <w:abstractNumId w:val="8"/>
+    <w:abstractNumId w:val="11"/>
   </w:num>
   <w:num w:numId="9">
     <w:abstractNumId w:val="0"/>
   </w:num>
   <w:num w:numId="10">
-    <w:abstractNumId w:val="7"/>
+    <w:abstractNumId w:val="10"/>
   </w:num>
   <w:num w:numId="11">
-    <w:abstractNumId w:val="11"/>
+    <w:abstractNumId w:val="14"/>
   </w:num>
   <w:num w:numId="12">
-    <w:abstractNumId w:val="5"/>
+    <w:abstractNumId w:val="6"/>
   </w:num>
   <w:num w:numId="13">
-    <w:abstractNumId w:val="12"/>
+    <w:abstractNumId w:val="15"/>
+  </w:num>
+  <w:num w:numId="14">
+    <w:abstractNumId w:val="3"/>
+  </w:num>
+  <w:num w:numId="15">
+    <w:abstractNumId w:val="9"/>
+  </w:num>
+  <w:num w:numId="16">
+    <w:abstractNumId w:val="7"/>
   </w:num>
 </w:numbering>
 </file>

</xml_diff>

<commit_message>
Criado o servidor de reset de senhas de usuários. Realizada modificações no manual de instalação.
</commit_message>
<xml_diff>
--- a/manual.docx
+++ b/manual.docx
@@ -733,71 +733,23 @@
           <w:sz w:val="24"/>
           <w:szCs w:val="24"/>
         </w:rPr>
-        <w:t>: h</w:t>
-      </w:r>
-      <w:r>
-        <w:rPr>
-          <w:rFonts w:ascii="Times New Roman" w:hAnsi="Times New Roman" w:cs="Times New Roman"/>
-          <w:sz w:val="24"/>
-          <w:szCs w:val="24"/>
-        </w:rPr>
-        <w:t>o</w:t>
-      </w:r>
-      <w:r>
-        <w:rPr>
-          <w:rFonts w:ascii="Times New Roman" w:hAnsi="Times New Roman" w:cs="Times New Roman"/>
-          <w:sz w:val="24"/>
-          <w:szCs w:val="24"/>
-        </w:rPr>
-        <w:t>uve a necessidade de se realizar</w:t>
-      </w:r>
-      <w:r>
-        <w:rPr>
-          <w:rFonts w:ascii="Times New Roman" w:hAnsi="Times New Roman" w:cs="Times New Roman"/>
-          <w:sz w:val="24"/>
-          <w:szCs w:val="24"/>
-        </w:rPr>
-        <w:t xml:space="preserve"> </w:t>
-      </w:r>
-      <w:r>
-        <w:rPr>
-          <w:rFonts w:ascii="Times New Roman" w:hAnsi="Times New Roman" w:cs="Times New Roman"/>
-          <w:sz w:val="24"/>
-          <w:szCs w:val="24"/>
-        </w:rPr>
-        <w:t xml:space="preserve">ajustes </w:t>
-      </w:r>
-      <w:r>
-        <w:rPr>
-          <w:rFonts w:ascii="Times New Roman" w:hAnsi="Times New Roman" w:cs="Times New Roman"/>
-          <w:sz w:val="24"/>
-          <w:szCs w:val="24"/>
-        </w:rPr>
-        <w:t>no</w:t>
-      </w:r>
-      <w:r>
-        <w:rPr>
-          <w:rFonts w:ascii="Times New Roman" w:hAnsi="Times New Roman" w:cs="Times New Roman"/>
-          <w:sz w:val="24"/>
-          <w:szCs w:val="24"/>
-        </w:rPr>
-        <w:t xml:space="preserve"> banco de dados</w:t>
-      </w:r>
-      <w:r>
-        <w:rPr>
-          <w:rFonts w:ascii="Times New Roman" w:hAnsi="Times New Roman" w:cs="Times New Roman"/>
-          <w:sz w:val="24"/>
-          <w:szCs w:val="24"/>
-        </w:rPr>
-        <w:t>.</w:t>
-      </w:r>
-      <w:r>
-        <w:rPr>
-          <w:rFonts w:ascii="Times New Roman" w:hAnsi="Times New Roman" w:cs="Times New Roman"/>
-          <w:sz w:val="24"/>
-          <w:szCs w:val="24"/>
-        </w:rPr>
-        <w:t xml:space="preserve"> É necessário importá-lo novamente pelo serviço do phpMyAdmin.</w:t>
+        <w:t>:</w:t>
+      </w:r>
+      <w:r>
+        <w:rPr>
+          <w:rFonts w:ascii="Times New Roman" w:hAnsi="Times New Roman" w:cs="Times New Roman"/>
+          <w:sz w:val="24"/>
+          <w:szCs w:val="24"/>
+        </w:rPr>
+        <w:t xml:space="preserve"> é</w:t>
+      </w:r>
+      <w:r>
+        <w:rPr>
+          <w:rFonts w:ascii="Times New Roman" w:hAnsi="Times New Roman" w:cs="Times New Roman"/>
+          <w:sz w:val="24"/>
+          <w:szCs w:val="24"/>
+        </w:rPr>
+        <w:t xml:space="preserve"> necessário importá-lo novamente pelo serviço do phpMyAdmin.</w:t>
       </w:r>
     </w:p>
     <w:p>
@@ -900,6 +852,8 @@
         </w:rPr>
         <w:t>”.</w:t>
       </w:r>
+      <w:bookmarkStart w:id="0" w:name="_GoBack"/>
+      <w:bookmarkEnd w:id="0"/>
     </w:p>
     <w:p>
       <w:pPr>
@@ -930,6 +884,7 @@
           <w:sz w:val="24"/>
           <w:szCs w:val="24"/>
         </w:rPr>
+        <w:lastRenderedPageBreak/>
         <w:t>O sistema web consiste de</w:t>
       </w:r>
       <w:r>
@@ -1554,7 +1509,55 @@
           <w:szCs w:val="24"/>
         </w:rPr>
         <w:lastRenderedPageBreak/>
-        <w:t>Para o teste de sessão, use o login de administrador apresentado abaixo</w:t>
+        <w:t>Para o teste de sessão, use o</w:t>
+      </w:r>
+      <w:r>
+        <w:rPr>
+          <w:rFonts w:ascii="Times New Roman" w:hAnsi="Times New Roman" w:cs="Times New Roman"/>
+          <w:sz w:val="24"/>
+          <w:szCs w:val="24"/>
+        </w:rPr>
+        <w:t>s</w:t>
+      </w:r>
+      <w:r>
+        <w:rPr>
+          <w:rFonts w:ascii="Times New Roman" w:hAnsi="Times New Roman" w:cs="Times New Roman"/>
+          <w:sz w:val="24"/>
+          <w:szCs w:val="24"/>
+        </w:rPr>
+        <w:t xml:space="preserve"> login</w:t>
+      </w:r>
+      <w:r>
+        <w:rPr>
+          <w:rFonts w:ascii="Times New Roman" w:hAnsi="Times New Roman" w:cs="Times New Roman"/>
+          <w:sz w:val="24"/>
+          <w:szCs w:val="24"/>
+        </w:rPr>
+        <w:t xml:space="preserve">s </w:t>
+      </w:r>
+      <w:r>
+        <w:rPr>
+          <w:rFonts w:ascii="Times New Roman" w:hAnsi="Times New Roman" w:cs="Times New Roman"/>
+          <w:sz w:val="24"/>
+          <w:szCs w:val="24"/>
+        </w:rPr>
+        <w:t>apresentado</w:t>
+      </w:r>
+      <w:r>
+        <w:rPr>
+          <w:rFonts w:ascii="Times New Roman" w:hAnsi="Times New Roman" w:cs="Times New Roman"/>
+          <w:sz w:val="24"/>
+          <w:szCs w:val="24"/>
+        </w:rPr>
+        <w:t>s</w:t>
+      </w:r>
+      <w:r>
+        <w:rPr>
+          <w:rFonts w:ascii="Times New Roman" w:hAnsi="Times New Roman" w:cs="Times New Roman"/>
+          <w:sz w:val="24"/>
+          <w:szCs w:val="24"/>
+        </w:rPr>
+        <w:t xml:space="preserve"> abaixo</w:t>
       </w:r>
       <w:r>
         <w:rPr>
@@ -1575,6 +1578,25 @@
           <w:szCs w:val="24"/>
         </w:rPr>
       </w:pPr>
+    </w:p>
+    <w:p>
+      <w:pPr>
+        <w:spacing w:after="0" w:line="360" w:lineRule="auto"/>
+        <w:jc w:val="both"/>
+        <w:rPr>
+          <w:rFonts w:ascii="Times New Roman" w:hAnsi="Times New Roman" w:cs="Times New Roman"/>
+          <w:sz w:val="24"/>
+          <w:szCs w:val="24"/>
+        </w:rPr>
+      </w:pPr>
+      <w:r>
+        <w:rPr>
+          <w:rFonts w:ascii="Times New Roman" w:hAnsi="Times New Roman" w:cs="Times New Roman"/>
+          <w:sz w:val="24"/>
+          <w:szCs w:val="24"/>
+        </w:rPr>
+        <w:t>Administrador:</w:t>
+      </w:r>
     </w:p>
     <w:p>
       <w:pPr>
@@ -1661,6 +1683,350 @@
     <w:p>
       <w:pPr>
         <w:spacing w:after="0" w:line="360" w:lineRule="auto"/>
+        <w:jc w:val="both"/>
+        <w:rPr>
+          <w:rFonts w:ascii="Times New Roman" w:hAnsi="Times New Roman" w:cs="Times New Roman"/>
+          <w:sz w:val="24"/>
+          <w:szCs w:val="24"/>
+        </w:rPr>
+      </w:pPr>
+      <w:r>
+        <w:rPr>
+          <w:rFonts w:ascii="Times New Roman" w:hAnsi="Times New Roman" w:cs="Times New Roman"/>
+          <w:sz w:val="24"/>
+          <w:szCs w:val="24"/>
+        </w:rPr>
+        <w:t>Professor</w:t>
+      </w:r>
+      <w:r>
+        <w:rPr>
+          <w:rFonts w:ascii="Times New Roman" w:hAnsi="Times New Roman" w:cs="Times New Roman"/>
+          <w:sz w:val="24"/>
+          <w:szCs w:val="24"/>
+        </w:rPr>
+        <w:t>:</w:t>
+      </w:r>
+    </w:p>
+    <w:p>
+      <w:pPr>
+        <w:pStyle w:val="PargrafodaLista"/>
+        <w:numPr>
+          <w:ilvl w:val="0"/>
+          <w:numId w:val="11"/>
+        </w:numPr>
+        <w:spacing w:after="0" w:line="360" w:lineRule="auto"/>
+        <w:jc w:val="both"/>
+        <w:rPr>
+          <w:rFonts w:ascii="Times New Roman" w:hAnsi="Times New Roman" w:cs="Times New Roman"/>
+          <w:sz w:val="24"/>
+          <w:szCs w:val="24"/>
+        </w:rPr>
+      </w:pPr>
+      <w:r>
+        <w:rPr>
+          <w:rFonts w:ascii="Times New Roman" w:hAnsi="Times New Roman" w:cs="Times New Roman"/>
+          <w:b/>
+          <w:sz w:val="24"/>
+          <w:szCs w:val="24"/>
+        </w:rPr>
+        <w:t>Login</w:t>
+      </w:r>
+      <w:r>
+        <w:rPr>
+          <w:rFonts w:ascii="Times New Roman" w:hAnsi="Times New Roman" w:cs="Times New Roman"/>
+          <w:sz w:val="24"/>
+          <w:szCs w:val="24"/>
+        </w:rPr>
+        <w:t xml:space="preserve">: </w:t>
+      </w:r>
+      <w:proofErr w:type="spellStart"/>
+      <w:r>
+        <w:rPr>
+          <w:rFonts w:ascii="Times New Roman" w:hAnsi="Times New Roman" w:cs="Times New Roman"/>
+          <w:sz w:val="24"/>
+          <w:szCs w:val="24"/>
+        </w:rPr>
+        <w:t>joelton</w:t>
+      </w:r>
+      <w:proofErr w:type="spellEnd"/>
+    </w:p>
+    <w:p>
+      <w:pPr>
+        <w:pStyle w:val="PargrafodaLista"/>
+        <w:numPr>
+          <w:ilvl w:val="0"/>
+          <w:numId w:val="11"/>
+        </w:numPr>
+        <w:spacing w:after="0" w:line="360" w:lineRule="auto"/>
+        <w:jc w:val="both"/>
+        <w:rPr>
+          <w:rFonts w:ascii="Times New Roman" w:hAnsi="Times New Roman" w:cs="Times New Roman"/>
+          <w:sz w:val="24"/>
+          <w:szCs w:val="24"/>
+        </w:rPr>
+      </w:pPr>
+      <w:r>
+        <w:rPr>
+          <w:rFonts w:ascii="Times New Roman" w:hAnsi="Times New Roman" w:cs="Times New Roman"/>
+          <w:b/>
+          <w:sz w:val="24"/>
+          <w:szCs w:val="24"/>
+        </w:rPr>
+        <w:t>Senha</w:t>
+      </w:r>
+      <w:r>
+        <w:rPr>
+          <w:rFonts w:ascii="Times New Roman" w:hAnsi="Times New Roman" w:cs="Times New Roman"/>
+          <w:sz w:val="24"/>
+          <w:szCs w:val="24"/>
+        </w:rPr>
+        <w:t xml:space="preserve">: </w:t>
+      </w:r>
+      <w:proofErr w:type="spellStart"/>
+      <w:r>
+        <w:rPr>
+          <w:rFonts w:ascii="Times New Roman" w:hAnsi="Times New Roman" w:cs="Times New Roman"/>
+          <w:sz w:val="24"/>
+          <w:szCs w:val="24"/>
+        </w:rPr>
+        <w:t>joelton</w:t>
+      </w:r>
+      <w:proofErr w:type="spellEnd"/>
+    </w:p>
+    <w:p>
+      <w:pPr>
+        <w:spacing w:after="0" w:line="360" w:lineRule="auto"/>
+        <w:jc w:val="both"/>
+        <w:rPr>
+          <w:rFonts w:ascii="Times New Roman" w:hAnsi="Times New Roman" w:cs="Times New Roman"/>
+          <w:sz w:val="24"/>
+          <w:szCs w:val="24"/>
+        </w:rPr>
+      </w:pPr>
+      <w:r>
+        <w:rPr>
+          <w:rFonts w:ascii="Times New Roman" w:hAnsi="Times New Roman" w:cs="Times New Roman"/>
+          <w:sz w:val="24"/>
+          <w:szCs w:val="24"/>
+        </w:rPr>
+        <w:t>Aluno</w:t>
+      </w:r>
+      <w:r>
+        <w:rPr>
+          <w:rFonts w:ascii="Times New Roman" w:hAnsi="Times New Roman" w:cs="Times New Roman"/>
+          <w:sz w:val="24"/>
+          <w:szCs w:val="24"/>
+        </w:rPr>
+        <w:t>:</w:t>
+      </w:r>
+    </w:p>
+    <w:p>
+      <w:pPr>
+        <w:pStyle w:val="PargrafodaLista"/>
+        <w:numPr>
+          <w:ilvl w:val="0"/>
+          <w:numId w:val="11"/>
+        </w:numPr>
+        <w:spacing w:after="0" w:line="360" w:lineRule="auto"/>
+        <w:jc w:val="both"/>
+        <w:rPr>
+          <w:rFonts w:ascii="Times New Roman" w:hAnsi="Times New Roman" w:cs="Times New Roman"/>
+          <w:sz w:val="24"/>
+          <w:szCs w:val="24"/>
+        </w:rPr>
+      </w:pPr>
+      <w:r>
+        <w:rPr>
+          <w:rFonts w:ascii="Times New Roman" w:hAnsi="Times New Roman" w:cs="Times New Roman"/>
+          <w:b/>
+          <w:sz w:val="24"/>
+          <w:szCs w:val="24"/>
+        </w:rPr>
+        <w:t>Login</w:t>
+      </w:r>
+      <w:r>
+        <w:rPr>
+          <w:rFonts w:ascii="Times New Roman" w:hAnsi="Times New Roman" w:cs="Times New Roman"/>
+          <w:sz w:val="24"/>
+          <w:szCs w:val="24"/>
+        </w:rPr>
+        <w:t xml:space="preserve">: </w:t>
+      </w:r>
+      <w:proofErr w:type="spellStart"/>
+      <w:r>
+        <w:rPr>
+          <w:rFonts w:ascii="Times New Roman" w:hAnsi="Times New Roman" w:cs="Times New Roman"/>
+          <w:sz w:val="24"/>
+          <w:szCs w:val="24"/>
+        </w:rPr>
+        <w:t>helo</w:t>
+      </w:r>
+      <w:proofErr w:type="spellEnd"/>
+    </w:p>
+    <w:p>
+      <w:pPr>
+        <w:pStyle w:val="PargrafodaLista"/>
+        <w:numPr>
+          <w:ilvl w:val="0"/>
+          <w:numId w:val="11"/>
+        </w:numPr>
+        <w:spacing w:after="0" w:line="360" w:lineRule="auto"/>
+        <w:jc w:val="both"/>
+        <w:rPr>
+          <w:rFonts w:ascii="Times New Roman" w:hAnsi="Times New Roman" w:cs="Times New Roman"/>
+          <w:sz w:val="24"/>
+          <w:szCs w:val="24"/>
+        </w:rPr>
+      </w:pPr>
+      <w:r>
+        <w:rPr>
+          <w:rFonts w:ascii="Times New Roman" w:hAnsi="Times New Roman" w:cs="Times New Roman"/>
+          <w:b/>
+          <w:sz w:val="24"/>
+          <w:szCs w:val="24"/>
+        </w:rPr>
+        <w:t>Senha</w:t>
+      </w:r>
+      <w:r>
+        <w:rPr>
+          <w:rFonts w:ascii="Times New Roman" w:hAnsi="Times New Roman" w:cs="Times New Roman"/>
+          <w:sz w:val="24"/>
+          <w:szCs w:val="24"/>
+        </w:rPr>
+        <w:t xml:space="preserve">: </w:t>
+      </w:r>
+      <w:r>
+        <w:rPr>
+          <w:rFonts w:ascii="Times New Roman" w:hAnsi="Times New Roman" w:cs="Times New Roman"/>
+          <w:sz w:val="24"/>
+          <w:szCs w:val="24"/>
+        </w:rPr>
+        <w:t>123</w:t>
+      </w:r>
+    </w:p>
+    <w:p>
+      <w:pPr>
+        <w:spacing w:after="0" w:line="360" w:lineRule="auto"/>
+        <w:jc w:val="both"/>
+        <w:rPr>
+          <w:rFonts w:ascii="Times New Roman" w:hAnsi="Times New Roman" w:cs="Times New Roman"/>
+          <w:sz w:val="24"/>
+          <w:szCs w:val="24"/>
+        </w:rPr>
+      </w:pPr>
+    </w:p>
+    <w:p>
+      <w:pPr>
+        <w:spacing w:after="0" w:line="360" w:lineRule="auto"/>
+        <w:ind w:firstLine="708"/>
+        <w:jc w:val="both"/>
+        <w:rPr>
+          <w:rFonts w:ascii="Times New Roman" w:hAnsi="Times New Roman" w:cs="Times New Roman"/>
+          <w:sz w:val="24"/>
+          <w:szCs w:val="24"/>
+        </w:rPr>
+      </w:pPr>
+      <w:r>
+        <w:rPr>
+          <w:rFonts w:ascii="Times New Roman" w:hAnsi="Times New Roman" w:cs="Times New Roman"/>
+          <w:sz w:val="24"/>
+          <w:szCs w:val="24"/>
+        </w:rPr>
+        <w:t>Para gerar provas com quantidade considerável de questões, verificando a funcionalidade do filtro de questões, utilize:</w:t>
+      </w:r>
+    </w:p>
+    <w:p>
+      <w:pPr>
+        <w:pStyle w:val="PargrafodaLista"/>
+        <w:numPr>
+          <w:ilvl w:val="0"/>
+          <w:numId w:val="17"/>
+        </w:numPr>
+        <w:spacing w:after="0" w:line="360" w:lineRule="auto"/>
+        <w:jc w:val="both"/>
+        <w:rPr>
+          <w:rFonts w:ascii="Times New Roman" w:hAnsi="Times New Roman" w:cs="Times New Roman"/>
+          <w:sz w:val="24"/>
+          <w:szCs w:val="24"/>
+        </w:rPr>
+      </w:pPr>
+      <w:r>
+        <w:rPr>
+          <w:rFonts w:ascii="Times New Roman" w:hAnsi="Times New Roman" w:cs="Times New Roman"/>
+          <w:sz w:val="24"/>
+          <w:szCs w:val="24"/>
+        </w:rPr>
+        <w:t>Área: Eng. Computação</w:t>
+      </w:r>
+    </w:p>
+    <w:p>
+      <w:pPr>
+        <w:pStyle w:val="PargrafodaLista"/>
+        <w:numPr>
+          <w:ilvl w:val="0"/>
+          <w:numId w:val="17"/>
+        </w:numPr>
+        <w:spacing w:after="0" w:line="360" w:lineRule="auto"/>
+        <w:jc w:val="both"/>
+        <w:rPr>
+          <w:rFonts w:ascii="Times New Roman" w:hAnsi="Times New Roman" w:cs="Times New Roman"/>
+          <w:sz w:val="24"/>
+          <w:szCs w:val="24"/>
+        </w:rPr>
+      </w:pPr>
+      <w:r>
+        <w:rPr>
+          <w:rFonts w:ascii="Times New Roman" w:hAnsi="Times New Roman" w:cs="Times New Roman"/>
+          <w:sz w:val="24"/>
+          <w:szCs w:val="24"/>
+        </w:rPr>
+        <w:t xml:space="preserve">Disciplina: Banco de Dados </w:t>
+      </w:r>
+      <w:proofErr w:type="gramStart"/>
+      <w:r>
+        <w:rPr>
+          <w:rFonts w:ascii="Times New Roman" w:hAnsi="Times New Roman" w:cs="Times New Roman"/>
+          <w:sz w:val="24"/>
+          <w:szCs w:val="24"/>
+        </w:rPr>
+        <w:t>2</w:t>
+      </w:r>
+      <w:proofErr w:type="gramEnd"/>
+    </w:p>
+    <w:p>
+      <w:pPr>
+        <w:spacing w:after="0" w:line="360" w:lineRule="auto"/>
+        <w:jc w:val="both"/>
+        <w:rPr>
+          <w:rFonts w:ascii="Times New Roman" w:hAnsi="Times New Roman" w:cs="Times New Roman"/>
+          <w:sz w:val="24"/>
+          <w:szCs w:val="24"/>
+        </w:rPr>
+      </w:pPr>
+    </w:p>
+    <w:p>
+      <w:pPr>
+        <w:spacing w:after="0" w:line="360" w:lineRule="auto"/>
+        <w:ind w:firstLine="708"/>
+        <w:jc w:val="both"/>
+        <w:rPr>
+          <w:rFonts w:ascii="Times New Roman" w:hAnsi="Times New Roman" w:cs="Times New Roman"/>
+          <w:sz w:val="24"/>
+          <w:szCs w:val="24"/>
+        </w:rPr>
+      </w:pPr>
+      <w:r>
+        <w:rPr>
+          <w:rFonts w:ascii="Times New Roman" w:hAnsi="Times New Roman" w:cs="Times New Roman"/>
+          <w:sz w:val="24"/>
+          <w:szCs w:val="24"/>
+        </w:rPr>
+        <w:t xml:space="preserve">Os outros filtros podem ser usados também, podendo ou ser retornado na geração da prova, uma quantidade considerável de questões. Por exemplo, ao se realizar a geração de uma prova de 20 questões, onde apenas 14 questões atendam aos requisitos estabelecidos no filtro, então apenas 14 questões estarão presentes na prova, não havendo a possibilidade de haver questões repetidas numa prova. </w:t>
+      </w:r>
+    </w:p>
+    <w:p>
+      <w:pPr>
+        <w:spacing w:after="0" w:line="360" w:lineRule="auto"/>
         <w:ind w:firstLine="360"/>
         <w:jc w:val="both"/>
         <w:rPr>
@@ -1925,7 +2291,25 @@
           <w:sz w:val="24"/>
           <w:szCs w:val="24"/>
         </w:rPr>
-        <w:t>Depois de realizado o passo 2, copie a pasta</w:t>
+        <w:t xml:space="preserve">Depois de realizado o passo </w:t>
+      </w:r>
+      <w:proofErr w:type="gramStart"/>
+      <w:r>
+        <w:rPr>
+          <w:rFonts w:ascii="Times New Roman" w:hAnsi="Times New Roman" w:cs="Times New Roman"/>
+          <w:sz w:val="24"/>
+          <w:szCs w:val="24"/>
+        </w:rPr>
+        <w:t>2</w:t>
+      </w:r>
+      <w:proofErr w:type="gramEnd"/>
+      <w:r>
+        <w:rPr>
+          <w:rFonts w:ascii="Times New Roman" w:hAnsi="Times New Roman" w:cs="Times New Roman"/>
+          <w:sz w:val="24"/>
+          <w:szCs w:val="24"/>
+        </w:rPr>
+        <w:t>, copie a pasta</w:t>
       </w:r>
       <w:r>
         <w:rPr>
@@ -1935,6 +2319,7 @@
         </w:rPr>
         <w:t xml:space="preserve"> de </w:t>
       </w:r>
+      <w:proofErr w:type="spellStart"/>
       <w:r>
         <w:rPr>
           <w:rFonts w:ascii="Times New Roman" w:hAnsi="Times New Roman" w:cs="Times New Roman"/>
@@ -1944,8 +2329,7 @@
         </w:rPr>
         <w:t>sistema_daniel_joelton</w:t>
       </w:r>
-      <w:bookmarkStart w:id="0" w:name="_GoBack"/>
-      <w:bookmarkEnd w:id="0"/>
+      <w:proofErr w:type="spellEnd"/>
       <w:r>
         <w:rPr>
           <w:rFonts w:ascii="Times New Roman" w:hAnsi="Times New Roman" w:cs="Times New Roman"/>
@@ -1976,7 +2360,16 @@
           <w:sz w:val="24"/>
           <w:szCs w:val="24"/>
         </w:rPr>
-        <w:t xml:space="preserve"> para execução pelo browser, desde que o servidor esteja ativado com os serviços de PHP e </w:t>
+        <w:t xml:space="preserve"> para </w:t>
+      </w:r>
+      <w:r>
+        <w:rPr>
+          <w:rFonts w:ascii="Times New Roman" w:hAnsi="Times New Roman" w:cs="Times New Roman"/>
+          <w:sz w:val="24"/>
+          <w:szCs w:val="24"/>
+        </w:rPr>
+        <w:lastRenderedPageBreak/>
+        <w:t xml:space="preserve">execução pelo browser, desde que o servidor esteja ativado com os serviços de PHP e </w:t>
       </w:r>
       <w:proofErr w:type="gramStart"/>
       <w:r>
@@ -2206,7 +2599,23 @@
           <w:sz w:val="24"/>
           <w:szCs w:val="24"/>
         </w:rPr>
-        <w:t xml:space="preserve">$m $bd, o nome do banco de dados criado no </w:t>
+        <w:t>E</w:t>
+      </w:r>
+      <w:r>
+        <w:rPr>
+          <w:rFonts w:ascii="Times New Roman" w:hAnsi="Times New Roman" w:cs="Times New Roman"/>
+          <w:sz w:val="24"/>
+          <w:szCs w:val="24"/>
+        </w:rPr>
+        <w:t>m</w:t>
+      </w:r>
+      <w:r>
+        <w:rPr>
+          <w:rFonts w:ascii="Times New Roman" w:hAnsi="Times New Roman" w:cs="Times New Roman"/>
+          <w:sz w:val="24"/>
+          <w:szCs w:val="24"/>
+        </w:rPr>
+        <w:t xml:space="preserve"> $bd, o nome do banco de dados criado no </w:t>
       </w:r>
       <w:r>
         <w:rPr>
@@ -2224,19 +2633,8 @@
           <w:sz w:val="24"/>
           <w:szCs w:val="24"/>
         </w:rPr>
-        <w:t xml:space="preserve"> </w:t>
-      </w:r>
-      <w:proofErr w:type="gramStart"/>
-      <w:r>
-        <w:rPr>
-          <w:rFonts w:ascii="Times New Roman" w:hAnsi="Times New Roman" w:cs="Times New Roman"/>
-          <w:b/>
-          <w:sz w:val="24"/>
-          <w:szCs w:val="24"/>
-        </w:rPr>
-        <w:t>1</w:t>
-      </w:r>
-      <w:proofErr w:type="gramEnd"/>
+        <w:t xml:space="preserve"> 1</w:t>
+      </w:r>
       <w:r>
         <w:rPr>
           <w:rFonts w:ascii="Times New Roman" w:hAnsi="Times New Roman" w:cs="Times New Roman"/>
@@ -3325,6 +3723,119 @@
     </w:lvl>
   </w:abstractNum>
   <w:abstractNum w:abstractNumId="10">
+    <w:nsid w:val="5B104789"/>
+    <w:multiLevelType w:val="hybridMultilevel"/>
+    <w:tmpl w:val="4DA4E25E"/>
+    <w:lvl w:ilvl="0" w:tplc="04160001">
+      <w:start w:val="1"/>
+      <w:numFmt w:val="bullet"/>
+      <w:lvlText w:val=""/>
+      <w:lvlJc w:val="left"/>
+      <w:pPr>
+        <w:ind w:left="787" w:hanging="360"/>
+      </w:pPr>
+      <w:rPr>
+        <w:rFonts w:ascii="Symbol" w:hAnsi="Symbol" w:hint="default"/>
+      </w:rPr>
+    </w:lvl>
+    <w:lvl w:ilvl="1" w:tplc="04160003" w:tentative="1">
+      <w:start w:val="1"/>
+      <w:numFmt w:val="bullet"/>
+      <w:lvlText w:val="o"/>
+      <w:lvlJc w:val="left"/>
+      <w:pPr>
+        <w:ind w:left="1507" w:hanging="360"/>
+      </w:pPr>
+      <w:rPr>
+        <w:rFonts w:ascii="Courier New" w:hAnsi="Courier New" w:cs="Courier New" w:hint="default"/>
+      </w:rPr>
+    </w:lvl>
+    <w:lvl w:ilvl="2" w:tplc="04160005" w:tentative="1">
+      <w:start w:val="1"/>
+      <w:numFmt w:val="bullet"/>
+      <w:lvlText w:val=""/>
+      <w:lvlJc w:val="left"/>
+      <w:pPr>
+        <w:ind w:left="2227" w:hanging="360"/>
+      </w:pPr>
+      <w:rPr>
+        <w:rFonts w:ascii="Wingdings" w:hAnsi="Wingdings" w:hint="default"/>
+      </w:rPr>
+    </w:lvl>
+    <w:lvl w:ilvl="3" w:tplc="04160001" w:tentative="1">
+      <w:start w:val="1"/>
+      <w:numFmt w:val="bullet"/>
+      <w:lvlText w:val=""/>
+      <w:lvlJc w:val="left"/>
+      <w:pPr>
+        <w:ind w:left="2947" w:hanging="360"/>
+      </w:pPr>
+      <w:rPr>
+        <w:rFonts w:ascii="Symbol" w:hAnsi="Symbol" w:hint="default"/>
+      </w:rPr>
+    </w:lvl>
+    <w:lvl w:ilvl="4" w:tplc="04160003" w:tentative="1">
+      <w:start w:val="1"/>
+      <w:numFmt w:val="bullet"/>
+      <w:lvlText w:val="o"/>
+      <w:lvlJc w:val="left"/>
+      <w:pPr>
+        <w:ind w:left="3667" w:hanging="360"/>
+      </w:pPr>
+      <w:rPr>
+        <w:rFonts w:ascii="Courier New" w:hAnsi="Courier New" w:cs="Courier New" w:hint="default"/>
+      </w:rPr>
+    </w:lvl>
+    <w:lvl w:ilvl="5" w:tplc="04160005" w:tentative="1">
+      <w:start w:val="1"/>
+      <w:numFmt w:val="bullet"/>
+      <w:lvlText w:val=""/>
+      <w:lvlJc w:val="left"/>
+      <w:pPr>
+        <w:ind w:left="4387" w:hanging="360"/>
+      </w:pPr>
+      <w:rPr>
+        <w:rFonts w:ascii="Wingdings" w:hAnsi="Wingdings" w:hint="default"/>
+      </w:rPr>
+    </w:lvl>
+    <w:lvl w:ilvl="6" w:tplc="04160001" w:tentative="1">
+      <w:start w:val="1"/>
+      <w:numFmt w:val="bullet"/>
+      <w:lvlText w:val=""/>
+      <w:lvlJc w:val="left"/>
+      <w:pPr>
+        <w:ind w:left="5107" w:hanging="360"/>
+      </w:pPr>
+      <w:rPr>
+        <w:rFonts w:ascii="Symbol" w:hAnsi="Symbol" w:hint="default"/>
+      </w:rPr>
+    </w:lvl>
+    <w:lvl w:ilvl="7" w:tplc="04160003" w:tentative="1">
+      <w:start w:val="1"/>
+      <w:numFmt w:val="bullet"/>
+      <w:lvlText w:val="o"/>
+      <w:lvlJc w:val="left"/>
+      <w:pPr>
+        <w:ind w:left="5827" w:hanging="360"/>
+      </w:pPr>
+      <w:rPr>
+        <w:rFonts w:ascii="Courier New" w:hAnsi="Courier New" w:cs="Courier New" w:hint="default"/>
+      </w:rPr>
+    </w:lvl>
+    <w:lvl w:ilvl="8" w:tplc="04160005" w:tentative="1">
+      <w:start w:val="1"/>
+      <w:numFmt w:val="bullet"/>
+      <w:lvlText w:val=""/>
+      <w:lvlJc w:val="left"/>
+      <w:pPr>
+        <w:ind w:left="6547" w:hanging="360"/>
+      </w:pPr>
+      <w:rPr>
+        <w:rFonts w:ascii="Wingdings" w:hAnsi="Wingdings" w:hint="default"/>
+      </w:rPr>
+    </w:lvl>
+  </w:abstractNum>
+  <w:abstractNum w:abstractNumId="11">
     <w:nsid w:val="62923778"/>
     <w:multiLevelType w:val="hybridMultilevel"/>
     <w:tmpl w:val="7C2E856A"/>
@@ -3437,7 +3948,7 @@
       </w:rPr>
     </w:lvl>
   </w:abstractNum>
-  <w:abstractNum w:abstractNumId="11">
+  <w:abstractNum w:abstractNumId="12">
     <w:nsid w:val="69E83331"/>
     <w:multiLevelType w:val="hybridMultilevel"/>
     <w:tmpl w:val="50AC45B8"/>
@@ -3550,7 +4061,7 @@
       </w:rPr>
     </w:lvl>
   </w:abstractNum>
-  <w:abstractNum w:abstractNumId="12">
+  <w:abstractNum w:abstractNumId="13">
     <w:nsid w:val="6FCE043A"/>
     <w:multiLevelType w:val="hybridMultilevel"/>
     <w:tmpl w:val="3662CE0C"/>
@@ -3663,7 +4174,7 @@
       </w:rPr>
     </w:lvl>
   </w:abstractNum>
-  <w:abstractNum w:abstractNumId="13">
+  <w:abstractNum w:abstractNumId="14">
     <w:nsid w:val="720B589D"/>
     <w:multiLevelType w:val="hybridMultilevel"/>
     <w:tmpl w:val="895CFB18"/>
@@ -3776,7 +4287,7 @@
       </w:rPr>
     </w:lvl>
   </w:abstractNum>
-  <w:abstractNum w:abstractNumId="14">
+  <w:abstractNum w:abstractNumId="15">
     <w:nsid w:val="7C702197"/>
     <w:multiLevelType w:val="hybridMultilevel"/>
     <w:tmpl w:val="FDD6831E"/>
@@ -3889,7 +4400,7 @@
       </w:rPr>
     </w:lvl>
   </w:abstractNum>
-  <w:abstractNum w:abstractNumId="15">
+  <w:abstractNum w:abstractNumId="16">
     <w:nsid w:val="7D9917B4"/>
     <w:multiLevelType w:val="hybridMultilevel"/>
     <w:tmpl w:val="344A7C12"/>
@@ -3985,7 +4496,7 @@
     <w:abstractNumId w:val="5"/>
   </w:num>
   <w:num w:numId="2">
-    <w:abstractNumId w:val="13"/>
+    <w:abstractNumId w:val="14"/>
   </w:num>
   <w:num w:numId="3">
     <w:abstractNumId w:val="2"/>
@@ -3997,28 +4508,28 @@
     <w:abstractNumId w:val="8"/>
   </w:num>
   <w:num w:numId="6">
-    <w:abstractNumId w:val="12"/>
+    <w:abstractNumId w:val="13"/>
   </w:num>
   <w:num w:numId="7">
     <w:abstractNumId w:val="1"/>
   </w:num>
   <w:num w:numId="8">
-    <w:abstractNumId w:val="11"/>
+    <w:abstractNumId w:val="12"/>
   </w:num>
   <w:num w:numId="9">
     <w:abstractNumId w:val="0"/>
   </w:num>
   <w:num w:numId="10">
-    <w:abstractNumId w:val="10"/>
+    <w:abstractNumId w:val="11"/>
   </w:num>
   <w:num w:numId="11">
-    <w:abstractNumId w:val="14"/>
+    <w:abstractNumId w:val="15"/>
   </w:num>
   <w:num w:numId="12">
     <w:abstractNumId w:val="6"/>
   </w:num>
   <w:num w:numId="13">
-    <w:abstractNumId w:val="15"/>
+    <w:abstractNumId w:val="16"/>
   </w:num>
   <w:num w:numId="14">
     <w:abstractNumId w:val="3"/>
@@ -4028,6 +4539,9 @@
   </w:num>
   <w:num w:numId="16">
     <w:abstractNumId w:val="7"/>
+  </w:num>
+  <w:num w:numId="17">
+    <w:abstractNumId w:val="10"/>
   </w:num>
 </w:numbering>
 </file>

</xml_diff>